<commit_message>
edited README and Pflichtenheft.docx
</commit_message>
<xml_diff>
--- a/Ressourcen/Pflichtenheft/JavaTetris_Pflichtenheft.docx
+++ b/Ressourcen/Pflichtenheft/JavaTetris_Pflichtenheft.docx
@@ -4,7 +4,7 @@
   <w:body>
     <w:tbl>
       <w:tblPr>
-        <w:tblStyle w:val="TableGrid"/>
+        <w:tblStyle w:val="Tabellenraster"/>
         <w:tblW w:w="9857" w:type="dxa"/>
         <w:tblBorders>
           <w:top w:val="none" w:sz="0" w:space="0" w:color="auto"/>
@@ -44,7 +44,7 @@
           </w:tcPr>
           <w:p>
             <w:pPr>
-              <w:pStyle w:val="Title"/>
+              <w:pStyle w:val="Titel"/>
               <w:spacing w:line="240" w:lineRule="auto"/>
               <w:rPr>
                 <w:color w:val="FF3300"/>
@@ -69,7 +69,7 @@
           </w:tcPr>
           <w:p>
             <w:pPr>
-              <w:pStyle w:val="Title"/>
+              <w:pStyle w:val="Titel"/>
               <w:spacing w:line="240" w:lineRule="auto"/>
             </w:pPr>
           </w:p>
@@ -112,11 +112,9 @@
             <w:vAlign w:val="center"/>
           </w:tcPr>
           <w:p>
-            <w:proofErr w:type="spellStart"/>
             <w:r>
               <w:t>JavaTetris</w:t>
             </w:r>
-            <w:proofErr w:type="spellEnd"/>
           </w:p>
         </w:tc>
       </w:tr>
@@ -588,7 +586,7 @@
     <w:bookmarkEnd w:id="1"/>
     <w:p>
       <w:pPr>
-        <w:pStyle w:val="Title"/>
+        <w:pStyle w:val="Titel"/>
         <w:rPr>
           <w:sz w:val="28"/>
           <w:szCs w:val="28"/>
@@ -604,7 +602,7 @@
     </w:p>
     <w:p>
       <w:pPr>
-        <w:pStyle w:val="TOC1"/>
+        <w:pStyle w:val="Verzeichnis1"/>
         <w:rPr>
           <w:rFonts w:asciiTheme="minorHAnsi" w:eastAsiaTheme="minorEastAsia" w:hAnsiTheme="minorHAnsi" w:cstheme="minorBidi"/>
           <w:noProof/>
@@ -690,7 +688,7 @@
     </w:p>
     <w:p>
       <w:pPr>
-        <w:pStyle w:val="TOC1"/>
+        <w:pStyle w:val="Verzeichnis1"/>
         <w:rPr>
           <w:rFonts w:asciiTheme="minorHAnsi" w:eastAsiaTheme="minorEastAsia" w:hAnsiTheme="minorHAnsi" w:cstheme="minorBidi"/>
           <w:noProof/>
@@ -767,7 +765,7 @@
     </w:p>
     <w:p>
       <w:pPr>
-        <w:pStyle w:val="TOC1"/>
+        <w:pStyle w:val="Verzeichnis1"/>
         <w:rPr>
           <w:rFonts w:asciiTheme="minorHAnsi" w:eastAsiaTheme="minorEastAsia" w:hAnsiTheme="minorHAnsi" w:cstheme="minorBidi"/>
           <w:noProof/>
@@ -844,7 +842,7 @@
     </w:p>
     <w:p>
       <w:pPr>
-        <w:pStyle w:val="TOC2"/>
+        <w:pStyle w:val="Verzeichnis2"/>
         <w:tabs>
           <w:tab w:val="left" w:pos="540"/>
           <w:tab w:val="right" w:leader="dot" w:pos="9628"/>
@@ -923,7 +921,7 @@
     </w:p>
     <w:p>
       <w:pPr>
-        <w:pStyle w:val="TOC2"/>
+        <w:pStyle w:val="Verzeichnis2"/>
         <w:tabs>
           <w:tab w:val="left" w:pos="540"/>
           <w:tab w:val="right" w:leader="dot" w:pos="9628"/>
@@ -1002,7 +1000,7 @@
     </w:p>
     <w:p>
       <w:pPr>
-        <w:pStyle w:val="TOC1"/>
+        <w:pStyle w:val="Verzeichnis1"/>
         <w:rPr>
           <w:rFonts w:asciiTheme="minorHAnsi" w:eastAsiaTheme="minorEastAsia" w:hAnsiTheme="minorHAnsi" w:cstheme="minorBidi"/>
           <w:noProof/>
@@ -1079,7 +1077,7 @@
     </w:p>
     <w:p>
       <w:pPr>
-        <w:pStyle w:val="TOC2"/>
+        <w:pStyle w:val="Verzeichnis2"/>
         <w:tabs>
           <w:tab w:val="left" w:pos="540"/>
           <w:tab w:val="right" w:leader="dot" w:pos="9628"/>
@@ -1158,7 +1156,7 @@
     </w:p>
     <w:p>
       <w:pPr>
-        <w:pStyle w:val="TOC2"/>
+        <w:pStyle w:val="Verzeichnis2"/>
         <w:tabs>
           <w:tab w:val="left" w:pos="540"/>
           <w:tab w:val="right" w:leader="dot" w:pos="9628"/>
@@ -1237,7 +1235,7 @@
     </w:p>
     <w:p>
       <w:pPr>
-        <w:pStyle w:val="TOC1"/>
+        <w:pStyle w:val="Verzeichnis1"/>
         <w:rPr>
           <w:rFonts w:asciiTheme="minorHAnsi" w:eastAsiaTheme="minorEastAsia" w:hAnsiTheme="minorHAnsi" w:cstheme="minorBidi"/>
           <w:noProof/>
@@ -1314,7 +1312,7 @@
     </w:p>
     <w:p>
       <w:pPr>
-        <w:pStyle w:val="TOC1"/>
+        <w:pStyle w:val="Verzeichnis1"/>
         <w:rPr>
           <w:rFonts w:asciiTheme="minorHAnsi" w:eastAsiaTheme="minorEastAsia" w:hAnsiTheme="minorHAnsi" w:cstheme="minorBidi"/>
           <w:noProof/>
@@ -1391,7 +1389,7 @@
     </w:p>
     <w:p>
       <w:pPr>
-        <w:pStyle w:val="TOC2"/>
+        <w:pStyle w:val="Verzeichnis2"/>
         <w:tabs>
           <w:tab w:val="left" w:pos="540"/>
           <w:tab w:val="right" w:leader="dot" w:pos="9628"/>
@@ -1470,7 +1468,7 @@
     </w:p>
     <w:p>
       <w:pPr>
-        <w:pStyle w:val="TOC2"/>
+        <w:pStyle w:val="Verzeichnis2"/>
         <w:tabs>
           <w:tab w:val="left" w:pos="540"/>
           <w:tab w:val="right" w:leader="dot" w:pos="9628"/>
@@ -1562,7 +1560,7 @@
     </w:p>
     <w:p>
       <w:pPr>
-        <w:pStyle w:val="Heading1"/>
+        <w:pStyle w:val="berschrift1"/>
         <w:numPr>
           <w:ilvl w:val="0"/>
           <w:numId w:val="0"/>
@@ -1582,7 +1580,7 @@
     </w:p>
     <w:p>
       <w:pPr>
-        <w:pStyle w:val="Heading1"/>
+        <w:pStyle w:val="berschrift1"/>
         <w:numPr>
           <w:ilvl w:val="0"/>
           <w:numId w:val="13"/>
@@ -1598,6 +1596,7 @@
       <w:bookmarkEnd w:id="2"/>
       <w:bookmarkEnd w:id="3"/>
       <w:r>
+        <w:lastRenderedPageBreak/>
         <w:t>Vorwort</w:t>
       </w:r>
       <w:bookmarkEnd w:id="4"/>
@@ -1617,23 +1616,7 @@
           <w:rFonts w:eastAsia="Calibri"/>
           <w:lang w:val="de-AT"/>
         </w:rPr>
-        <w:t>„</w:t>
-      </w:r>
-      <w:proofErr w:type="spellStart"/>
-      <w:r>
-        <w:rPr>
-          <w:rFonts w:eastAsia="Calibri"/>
-          <w:lang w:val="de-AT"/>
-        </w:rPr>
-        <w:t>JavaTetris</w:t>
-      </w:r>
-      <w:proofErr w:type="spellEnd"/>
-      <w:r>
-        <w:rPr>
-          <w:rFonts w:eastAsia="Calibri"/>
-          <w:lang w:val="de-AT"/>
-        </w:rPr>
-        <w:t>“ ist ein Klon des beliebten Retrospiels „</w:t>
+        <w:t>„JavaTetris“ ist ein Klon des beliebten Retrospiels „</w:t>
       </w:r>
       <w:hyperlink r:id="rId13">
         <w:r>
@@ -1679,56 +1662,47 @@
           <w:rFonts w:eastAsia="Calibri"/>
           <w:lang w:val="de-AT"/>
         </w:rPr>
-        <w:t xml:space="preserve"> reizt mit </w:t>
-      </w:r>
-      <w:proofErr w:type="spellStart"/>
+        <w:t xml:space="preserve"> reizt mit L</w:t>
+      </w:r>
       <w:r>
         <w:rPr>
           <w:rFonts w:eastAsia="Calibri"/>
           <w:lang w:val="de-AT"/>
         </w:rPr>
-        <w:t>L</w:t>
+        <w:t>eaderboards</w:t>
       </w:r>
       <w:r>
         <w:rPr>
           <w:rFonts w:eastAsia="Calibri"/>
           <w:lang w:val="de-AT"/>
         </w:rPr>
-        <w:t>eaderboards</w:t>
-      </w:r>
-      <w:proofErr w:type="spellEnd"/>
+        <w:t xml:space="preserve"> und</w:t>
+      </w:r>
       <w:r>
         <w:rPr>
           <w:rFonts w:eastAsia="Calibri"/>
           <w:lang w:val="de-AT"/>
         </w:rPr>
-        <w:t xml:space="preserve"> und</w:t>
+        <w:t xml:space="preserve"> wird v</w:t>
       </w:r>
       <w:r>
         <w:rPr>
           <w:rFonts w:eastAsia="Calibri"/>
           <w:lang w:val="de-AT"/>
         </w:rPr>
-        <w:t xml:space="preserve"> wird v</w:t>
+        <w:t>on Hintergrundmusik musikalisch untermalt</w:t>
       </w:r>
       <w:r>
         <w:rPr>
           <w:rFonts w:eastAsia="Calibri"/>
           <w:lang w:val="de-AT"/>
         </w:rPr>
-        <w:t>on Hintergrundmusik musikalisch untermalt</w:t>
-      </w:r>
-      <w:r>
-        <w:rPr>
-          <w:rFonts w:eastAsia="Calibri"/>
-          <w:lang w:val="de-AT"/>
-        </w:rPr>
         <w:t>.</w:t>
       </w:r>
     </w:p>
     <w:p>
       <w:pPr>
-        <w:pStyle w:val="Heading1"/>
+        <w:pStyle w:val="berschrift1"/>
         <w:numPr>
           <w:ilvl w:val="0"/>
           <w:numId w:val="13"/>
@@ -1793,7 +1767,7 @@
     </w:p>
     <w:p>
       <w:pPr>
-        <w:pStyle w:val="Heading1"/>
+        <w:pStyle w:val="berschrift1"/>
         <w:numPr>
           <w:ilvl w:val="0"/>
           <w:numId w:val="13"/>
@@ -1815,7 +1789,7 @@
     </w:p>
     <w:p>
       <w:pPr>
-        <w:pStyle w:val="Heading2"/>
+        <w:pStyle w:val="berschrift2"/>
         <w:numPr>
           <w:ilvl w:val="1"/>
           <w:numId w:val="13"/>
@@ -1854,16 +1828,11 @@
         <w:t xml:space="preserve">Classic“, </w:t>
       </w:r>
       <w:r>
-        <w:t xml:space="preserve">„Endlos“, „Gegen die Zeit“) auswählen, </w:t>
-      </w:r>
-      <w:proofErr w:type="spellStart"/>
-      <w:r>
-        <w:t>Leaderboard</w:t>
+        <w:t>„Endlos“, „Gegen die Zeit“) auswählen, Leaderboard</w:t>
       </w:r>
       <w:r>
         <w:t>s</w:t>
       </w:r>
-      <w:proofErr w:type="spellEnd"/>
       <w:r>
         <w:t xml:space="preserve"> ansehen (Highscores</w:t>
       </w:r>
@@ -1909,100 +1878,169 @@
         <w:t>n den</w:t>
       </w:r>
       <w:r>
+        <w:t xml:space="preserve"> Lea</w:t>
+      </w:r>
+      <w:r>
+        <w:t>derboards</w:t>
+      </w:r>
+      <w:r>
+        <w:t xml:space="preserve"> auf und kann sich so eine</w:t>
+      </w:r>
+      <w:r>
+        <w:t>m</w:t>
+      </w:r>
+      <w:r>
         <w:t xml:space="preserve"> </w:t>
       </w:r>
-      <w:proofErr w:type="spellStart"/>
-      <w:r>
-        <w:t>Lea</w:t>
-      </w:r>
-      <w:r>
-        <w:t>derboards</w:t>
-      </w:r>
-      <w:proofErr w:type="spellEnd"/>
-      <w:r>
-        <w:t xml:space="preserve"> auf und kann sich so eine</w:t>
-      </w:r>
-      <w:r>
-        <w:t>m</w:t>
-      </w:r>
-      <w:r>
-        <w:t xml:space="preserve"> </w:t>
-      </w:r>
       <w:r>
         <w:t xml:space="preserve">Wettkampf liefern. </w:t>
       </w:r>
       <w:r>
         <w:t>Hintergrundmusik verschönert das Spielerlebnis.</w:t>
-      </w:r>
-    </w:p>
-    <w:p/>
-    <w:p>
-      <w:r>
-        <w:t>Grafik</w:t>
       </w:r>
     </w:p>
     <w:p>
       <w:pPr>
-        <w:pStyle w:val="ListBullet"/>
-      </w:pPr>
-      <w:r>
-        <w:t>Menü</w:t>
+        <w:rPr>
+          <w:b/>
+          <w:bCs/>
+        </w:rPr>
+      </w:pPr>
+      <w:r>
+        <w:rPr>
+          <w:b/>
+          <w:bCs/>
+        </w:rPr>
+        <w:t>Task</w:t>
+      </w:r>
+      <w:r>
+        <w:rPr>
+          <w:b/>
+          <w:bCs/>
+        </w:rPr>
+        <w:tab/>
+      </w:r>
+      <w:r>
+        <w:rPr>
+          <w:b/>
+          <w:bCs/>
+        </w:rPr>
+        <w:tab/>
+      </w:r>
+      <w:r>
+        <w:rPr>
+          <w:b/>
+          <w:bCs/>
+        </w:rPr>
+        <w:tab/>
+      </w:r>
+      <w:r>
+        <w:rPr>
+          <w:b/>
+          <w:bCs/>
+        </w:rPr>
+        <w:tab/>
+      </w:r>
+      <w:r>
+        <w:rPr>
+          <w:b/>
+          <w:bCs/>
+        </w:rPr>
+        <w:tab/>
+      </w:r>
+      <w:r>
+        <w:rPr>
+          <w:b/>
+          <w:bCs/>
+        </w:rPr>
+        <w:tab/>
+      </w:r>
+      <w:r>
+        <w:rPr>
+          <w:b/>
+          <w:bCs/>
+        </w:rPr>
+        <w:tab/>
+      </w:r>
+      <w:r>
+        <w:rPr>
+          <w:b/>
+          <w:bCs/>
+        </w:rPr>
+        <w:tab/>
+      </w:r>
+      <w:r>
+        <w:rPr>
+          <w:b/>
+          <w:bCs/>
+        </w:rPr>
+        <w:tab/>
+      </w:r>
+      <w:r>
+        <w:rPr>
+          <w:b/>
+          <w:bCs/>
+        </w:rPr>
+        <w:tab/>
+      </w:r>
+      <w:r>
+        <w:rPr>
+          <w:b/>
+          <w:bCs/>
+        </w:rPr>
+        <w:tab/>
+        <w:t>Bearbeiter</w:t>
       </w:r>
     </w:p>
     <w:p>
-      <w:pPr>
-        <w:pStyle w:val="Aufzhlung2"/>
-      </w:pPr>
-      <w:proofErr w:type="spellStart"/>
-      <w:r>
-        <w:t>Modusauswahl</w:t>
-      </w:r>
-      <w:proofErr w:type="spellEnd"/>
-      <w:r>
-        <w:tab/>
-      </w:r>
-      <w:r>
-        <w:tab/>
-      </w:r>
-      <w:r>
-        <w:tab/>
-      </w:r>
-      <w:r>
-        <w:tab/>
-      </w:r>
-      <w:r>
-        <w:tab/>
-      </w:r>
-      <w:r>
-        <w:tab/>
-      </w:r>
-      <w:r>
-        <w:tab/>
-      </w:r>
-      <w:r>
-        <w:tab/>
-      </w:r>
-      <w:r>
-        <w:tab/>
-      </w:r>
-      <w:r>
-        <w:t>Severin Rosner</w:t>
+      <w:r>
+        <w:t>Grafik</w:t>
       </w:r>
     </w:p>
     <w:p>
       <w:pPr>
-        <w:pStyle w:val="Aufzhlung3"/>
-      </w:pPr>
-      <w:r>
-        <w:t>Tutorial</w:t>
+        <w:pStyle w:val="Aufzhlungszeichen"/>
+      </w:pPr>
+      <w:r>
+        <w:t>Menü</w:t>
       </w:r>
     </w:p>
     <w:p>
       <w:pPr>
-        <w:pStyle w:val="Aufzhlung3"/>
-      </w:pPr>
-      <w:r>
-        <w:t>Classic</w:t>
+        <w:pStyle w:val="Aufzhlung2"/>
+      </w:pPr>
+      <w:r>
+        <w:t>Modusauswahl</w:t>
+      </w:r>
+      <w:r>
+        <w:tab/>
+      </w:r>
+      <w:r>
+        <w:tab/>
+      </w:r>
+      <w:r>
+        <w:tab/>
+      </w:r>
+      <w:r>
+        <w:tab/>
+      </w:r>
+      <w:r>
+        <w:tab/>
+      </w:r>
+      <w:r>
+        <w:tab/>
+      </w:r>
+      <w:r>
+        <w:tab/>
+      </w:r>
+      <w:r>
+        <w:tab/>
+      </w:r>
+      <w:r>
+        <w:tab/>
+      </w:r>
+      <w:r>
+        <w:t>Severin Rosner</w:t>
       </w:r>
     </w:p>
     <w:p>
@@ -2010,7 +2048,7 @@
         <w:pStyle w:val="Aufzhlung3"/>
       </w:pPr>
       <w:r>
-        <w:t>Endlos</w:t>
+        <w:t>Tutorial</w:t>
       </w:r>
     </w:p>
     <w:p>
@@ -2018,7 +2056,7 @@
         <w:pStyle w:val="Aufzhlung3"/>
       </w:pPr>
       <w:r>
-        <w:t>Gegen die Zeit</w:t>
+        <w:t>Classic</w:t>
       </w:r>
     </w:p>
     <w:p>
@@ -2026,44 +2064,15 @@
         <w:pStyle w:val="Aufzhlung3"/>
       </w:pPr>
       <w:r>
-        <w:t>Zurück zum Menü</w:t>
+        <w:t>Endlos</w:t>
       </w:r>
     </w:p>
     <w:p>
       <w:pPr>
-        <w:pStyle w:val="Aufzhlung2"/>
-      </w:pPr>
-      <w:proofErr w:type="spellStart"/>
-      <w:r>
-        <w:t>Leaderboard</w:t>
-      </w:r>
-      <w:proofErr w:type="spellEnd"/>
-      <w:r>
-        <w:t xml:space="preserve"> / Statistik</w:t>
-      </w:r>
-      <w:r>
-        <w:tab/>
-      </w:r>
-      <w:r>
-        <w:tab/>
-      </w:r>
-      <w:r>
-        <w:tab/>
-      </w:r>
-      <w:r>
-        <w:tab/>
-      </w:r>
-      <w:r>
-        <w:tab/>
-      </w:r>
-      <w:r>
-        <w:tab/>
-      </w:r>
-      <w:r>
-        <w:tab/>
-      </w:r>
-      <w:r>
-        <w:t>Roman Krebs</w:t>
+        <w:pStyle w:val="Aufzhlung3"/>
+      </w:pPr>
+      <w:r>
+        <w:t>Gegen die Zeit</w:t>
       </w:r>
     </w:p>
     <w:p>
@@ -2071,71 +2080,55 @@
         <w:pStyle w:val="Aufzhlung3"/>
       </w:pPr>
       <w:r>
-        <w:t xml:space="preserve">Eigene </w:t>
-      </w:r>
-      <w:proofErr w:type="spellStart"/>
-      <w:r>
-        <w:t>Highscoreübersicht</w:t>
-      </w:r>
-      <w:proofErr w:type="spellEnd"/>
+        <w:t>Zurück zum Menü</w:t>
+      </w:r>
     </w:p>
     <w:p>
       <w:pPr>
-        <w:pStyle w:val="Aufzhlung3"/>
-      </w:pPr>
-      <w:r>
-        <w:t xml:space="preserve">Dropdown für pro Modus </w:t>
-      </w:r>
-      <w:proofErr w:type="spellStart"/>
-      <w:r>
-        <w:t>Leaderboard</w:t>
-      </w:r>
-      <w:proofErr w:type="spellEnd"/>
+        <w:pStyle w:val="Aufzhlung2"/>
+      </w:pPr>
+      <w:r>
+        <w:t>Leaderboard / Statistik</w:t>
+      </w:r>
+      <w:r>
+        <w:tab/>
+      </w:r>
+      <w:r>
+        <w:tab/>
+      </w:r>
+      <w:r>
+        <w:tab/>
+      </w:r>
+      <w:r>
+        <w:tab/>
+      </w:r>
+      <w:r>
+        <w:tab/>
+      </w:r>
+      <w:r>
+        <w:tab/>
+      </w:r>
+      <w:r>
+        <w:tab/>
+      </w:r>
+      <w:r>
+        <w:t>Roman Krebs</w:t>
+      </w:r>
     </w:p>
     <w:p>
       <w:pPr>
         <w:pStyle w:val="Aufzhlung3"/>
       </w:pPr>
       <w:r>
-        <w:t>Zurück zum Menü</w:t>
+        <w:t>Eigene Highscoreübersicht</w:t>
       </w:r>
     </w:p>
     <w:p>
       <w:pPr>
-        <w:pStyle w:val="Aufzhlung2"/>
-      </w:pPr>
-      <w:r>
-        <w:t>Account</w:t>
-      </w:r>
-      <w:r>
-        <w:tab/>
-      </w:r>
-      <w:r>
-        <w:tab/>
-      </w:r>
-      <w:r>
-        <w:tab/>
-      </w:r>
-      <w:r>
-        <w:tab/>
-      </w:r>
-      <w:r>
-        <w:tab/>
-      </w:r>
-      <w:r>
-        <w:tab/>
-      </w:r>
-      <w:r>
-        <w:tab/>
-      </w:r>
-      <w:r>
-        <w:tab/>
-      </w:r>
-      <w:r>
-        <w:tab/>
-      </w:r>
-      <w:r>
-        <w:t>Severin Rosner</w:t>
+        <w:pStyle w:val="Aufzhlung3"/>
+      </w:pPr>
+      <w:r>
+        <w:t>Dropdown für pro Modus Leaderboard</w:t>
       </w:r>
     </w:p>
     <w:p>
@@ -2143,15 +2136,45 @@
         <w:pStyle w:val="Aufzhlung3"/>
       </w:pPr>
       <w:r>
-        <w:t>Benutzernamefeld</w:t>
+        <w:t>Zurück zum Menü</w:t>
       </w:r>
     </w:p>
     <w:p>
       <w:pPr>
-        <w:pStyle w:val="Aufzhlung3"/>
-      </w:pPr>
-      <w:r>
-        <w:t>Passwortfeld</w:t>
+        <w:pStyle w:val="Aufzhlung2"/>
+      </w:pPr>
+      <w:r>
+        <w:t>Account</w:t>
+      </w:r>
+      <w:r>
+        <w:tab/>
+      </w:r>
+      <w:r>
+        <w:tab/>
+      </w:r>
+      <w:r>
+        <w:tab/>
+      </w:r>
+      <w:r>
+        <w:tab/>
+      </w:r>
+      <w:r>
+        <w:tab/>
+      </w:r>
+      <w:r>
+        <w:tab/>
+      </w:r>
+      <w:r>
+        <w:tab/>
+      </w:r>
+      <w:r>
+        <w:tab/>
+      </w:r>
+      <w:r>
+        <w:tab/>
+      </w:r>
+      <w:r>
+        <w:t>Severin Rosner</w:t>
       </w:r>
     </w:p>
     <w:p>
@@ -2159,7 +2182,7 @@
         <w:pStyle w:val="Aufzhlung3"/>
       </w:pPr>
       <w:r>
-        <w:t>Login Button</w:t>
+        <w:t>Benutzernamefeld</w:t>
       </w:r>
     </w:p>
     <w:p>
@@ -2167,7 +2190,7 @@
         <w:pStyle w:val="Aufzhlung3"/>
       </w:pPr>
       <w:r>
-        <w:t>Registrieren Button</w:t>
+        <w:t>Passwortfeld</w:t>
       </w:r>
     </w:p>
     <w:p>
@@ -2175,11 +2198,27 @@
         <w:pStyle w:val="Aufzhlung3"/>
       </w:pPr>
       <w:r>
-        <w:t>Zurück zum Menü</w:t>
+        <w:t>Login Button</w:t>
       </w:r>
     </w:p>
     <w:p>
       <w:pPr>
+        <w:pStyle w:val="Aufzhlung3"/>
+      </w:pPr>
+      <w:r>
+        <w:t>Registrieren Button</w:t>
+      </w:r>
+    </w:p>
+    <w:p>
+      <w:pPr>
+        <w:pStyle w:val="Aufzhlung3"/>
+      </w:pPr>
+      <w:r>
+        <w:t>Zurück zum Menü</w:t>
+      </w:r>
+    </w:p>
+    <w:p>
+      <w:pPr>
         <w:pStyle w:val="Aufzhlung2"/>
       </w:pPr>
       <w:r>
@@ -2234,18 +2273,13 @@
       <w:pPr>
         <w:pStyle w:val="Aufzhlung3"/>
       </w:pPr>
-      <w:proofErr w:type="spellStart"/>
-      <w:r>
-        <w:t>Keymapping</w:t>
-      </w:r>
-      <w:proofErr w:type="spellEnd"/>
-      <w:r>
-        <w:t xml:space="preserve"> / Controls</w:t>
+      <w:r>
+        <w:t>Keymapping / Controls</w:t>
       </w:r>
     </w:p>
     <w:p>
       <w:pPr>
-        <w:pStyle w:val="ListBullet"/>
+        <w:pStyle w:val="Aufzhlungszeichen"/>
         <w:numPr>
           <w:ilvl w:val="0"/>
           <w:numId w:val="0"/>
@@ -2262,7 +2296,7 @@
     </w:p>
     <w:p>
       <w:pPr>
-        <w:pStyle w:val="ListBullet"/>
+        <w:pStyle w:val="Aufzhlungszeichen"/>
         <w:numPr>
           <w:ilvl w:val="0"/>
           <w:numId w:val="0"/>
@@ -2279,7 +2313,7 @@
     </w:p>
     <w:p>
       <w:pPr>
-        <w:pStyle w:val="ListBullet"/>
+        <w:pStyle w:val="Aufzhlungszeichen"/>
         <w:numPr>
           <w:ilvl w:val="0"/>
           <w:numId w:val="0"/>
@@ -2362,9 +2396,10 @@
     </w:p>
     <w:p>
       <w:pPr>
-        <w:pStyle w:val="ListBullet"/>
-      </w:pPr>
-      <w:r>
+        <w:pStyle w:val="Aufzhlungszeichen"/>
+      </w:pPr>
+      <w:r>
+        <w:lastRenderedPageBreak/>
         <w:t>Spiel</w:t>
       </w:r>
       <w:r>
@@ -2444,15 +2479,7 @@
         <w:pStyle w:val="Aufzhlung3"/>
       </w:pPr>
       <w:r>
-        <w:t xml:space="preserve">Einstellungen (-&gt; </w:t>
-      </w:r>
-      <w:proofErr w:type="spellStart"/>
-      <w:r>
-        <w:t>Einstellungs</w:t>
-      </w:r>
-      <w:proofErr w:type="spellEnd"/>
-      <w:r>
-        <w:t xml:space="preserve"> Seite aufrufen)</w:t>
+        <w:t>Einstellungen (-&gt; Einstellungs Seite aufrufen)</w:t>
       </w:r>
     </w:p>
     <w:p>
@@ -2473,24 +2500,17 @@
       <w:r>
         <w:t>Erneut Spielen (</w:t>
       </w:r>
-      <w:proofErr w:type="spellStart"/>
-      <w:r>
-        <w:t>PopUp</w:t>
-      </w:r>
-      <w:proofErr w:type="spellEnd"/>
-      <w:r>
-        <w:t xml:space="preserve"> über </w:t>
-      </w:r>
-      <w:proofErr w:type="gramStart"/>
-      <w:r>
-        <w:t>Spielfeld</w:t>
-      </w:r>
-      <w:proofErr w:type="gramEnd"/>
+      <w:r>
+        <w:t xml:space="preserve">vermutlich </w:t>
+      </w:r>
+      <w:r>
+        <w:t xml:space="preserve">PopUp über </w:t>
+      </w:r>
+      <w:r>
+        <w:t>Spielfeld,</w:t>
+      </w:r>
       <w:r>
         <w:t xml:space="preserve"> wenn Game Over)</w:t>
-      </w:r>
-      <w:r>
-        <w:tab/>
       </w:r>
       <w:r>
         <w:tab/>
@@ -2520,11 +2540,9 @@
       <w:pPr>
         <w:pStyle w:val="Aufzhlung3"/>
       </w:pPr>
-      <w:proofErr w:type="gramStart"/>
-      <w:r>
-        <w:t>Punkte</w:t>
-      </w:r>
-      <w:proofErr w:type="gramEnd"/>
+      <w:r>
+        <w:t>Punkte,</w:t>
+      </w:r>
       <w:r>
         <w:t xml:space="preserve"> die gefehlt haben den ersten zu überholen</w:t>
       </w:r>
@@ -2547,7 +2565,7 @@
     </w:p>
     <w:p>
       <w:pPr>
-        <w:pStyle w:val="ListBullet"/>
+        <w:pStyle w:val="Aufzhlungszeichen"/>
         <w:numPr>
           <w:ilvl w:val="0"/>
           <w:numId w:val="0"/>
@@ -2557,7 +2575,7 @@
     </w:p>
     <w:p>
       <w:pPr>
-        <w:pStyle w:val="ListBullet"/>
+        <w:pStyle w:val="Aufzhlungszeichen"/>
         <w:numPr>
           <w:ilvl w:val="0"/>
           <w:numId w:val="0"/>
@@ -2570,7 +2588,7 @@
     </w:p>
     <w:p>
       <w:pPr>
-        <w:pStyle w:val="ListBullet"/>
+        <w:pStyle w:val="Aufzhlungszeichen"/>
         <w:numPr>
           <w:ilvl w:val="0"/>
           <w:numId w:val="44"/>
@@ -2579,7 +2597,7 @@
     </w:p>
     <w:p>
       <w:pPr>
-        <w:pStyle w:val="Heading2"/>
+        <w:pStyle w:val="berschrift2"/>
         <w:numPr>
           <w:ilvl w:val="1"/>
           <w:numId w:val="13"/>
@@ -2638,7 +2656,7 @@
     </w:p>
     <w:p>
       <w:pPr>
-        <w:pStyle w:val="Heading1"/>
+        <w:pStyle w:val="berschrift1"/>
         <w:numPr>
           <w:ilvl w:val="0"/>
           <w:numId w:val="13"/>
@@ -2661,7 +2679,7 @@
     </w:p>
     <w:p>
       <w:pPr>
-        <w:pStyle w:val="Heading2"/>
+        <w:pStyle w:val="berschrift2"/>
         <w:numPr>
           <w:ilvl w:val="1"/>
           <w:numId w:val="13"/>
@@ -2686,29 +2704,13 @@
         <w:t>wird auf den</w:t>
       </w:r>
       <w:r>
-        <w:t xml:space="preserve"> Schul-</w:t>
-      </w:r>
-      <w:proofErr w:type="spellStart"/>
-      <w:r>
-        <w:t>Git</w:t>
-      </w:r>
-      <w:proofErr w:type="spellEnd"/>
-      <w:r>
-        <w:t xml:space="preserve">-Server unter </w:t>
+        <w:t xml:space="preserve"> Schul-Git-Server unter </w:t>
       </w:r>
       <w:r>
         <w:t>„2</w:t>
       </w:r>
       <w:r>
-        <w:t>1_2ci/</w:t>
-      </w:r>
-      <w:proofErr w:type="spellStart"/>
-      <w:r>
-        <w:t>public</w:t>
-      </w:r>
-      <w:proofErr w:type="spellEnd"/>
-      <w:r>
-        <w:t>/projekt02_JavaTetris</w:t>
+        <w:t>1_2ci/public/projekt02_JavaTetris</w:t>
       </w:r>
       <w:r>
         <w:t xml:space="preserve">“ </w:t>
@@ -2717,7 +2719,10 @@
         <w:t xml:space="preserve">und </w:t>
       </w:r>
       <w:r>
-        <w:t xml:space="preserve">unter </w:t>
+        <w:t xml:space="preserve">auf </w:t>
+      </w:r>
+      <w:r>
+        <w:t>das private Repository „</w:t>
       </w:r>
       <w:hyperlink r:id="rId15" w:history="1">
         <w:r>
@@ -2730,15 +2735,42 @@
         </w:r>
       </w:hyperlink>
       <w:r>
+        <w:rPr>
+          <w:rStyle w:val="Hyperlink"/>
+          <w:rFonts w:ascii="Trebuchet MS" w:hAnsi="Trebuchet MS"/>
+          <w:sz w:val="20"/>
+        </w:rPr>
+        <w:t>“</w:t>
+      </w:r>
+      <w:r>
         <w:t xml:space="preserve"> </w:t>
       </w:r>
       <w:r>
         <w:t>gepusht.</w:t>
+      </w:r>
+      <w:r>
+        <w:t xml:space="preserve"> Befehle dazu findet man in </w:t>
+      </w:r>
+      <w:hyperlink r:id="rId16" w:history="1">
+        <w:r>
+          <w:rPr>
+            <w:rStyle w:val="Hyperlink"/>
+            <w:rFonts w:ascii="Trebuchet MS" w:hAnsi="Trebuchet MS"/>
+            <w:sz w:val="20"/>
+          </w:rPr>
+          <w:t>README.md</w:t>
+        </w:r>
+      </w:hyperlink>
+      <w:r>
+        <w:t>.</w:t>
+      </w:r>
+      <w:r>
+        <w:t xml:space="preserve"> </w:t>
       </w:r>
     </w:p>
     <w:p>
       <w:pPr>
-        <w:pStyle w:val="Heading2"/>
+        <w:pStyle w:val="berschrift2"/>
         <w:numPr>
           <w:ilvl w:val="1"/>
           <w:numId w:val="13"/>
@@ -2767,12 +2799,41 @@
         <w:rPr>
           <w:lang w:val="de-AT"/>
         </w:rPr>
-        <w:t>Die grafische Benutzeroberfläche wird mit JavaFX umgesetzt.</w:t>
+        <w:t>Die grafische Benutzeroberfläche wird mit JavaFX umgesetzt</w:t>
+      </w:r>
+      <w:r>
+        <w:rPr>
+          <w:lang w:val="de-AT"/>
+        </w:rPr>
+        <w:t xml:space="preserve">, zur Hilfe wird mit dem Programm </w:t>
+      </w:r>
+      <w:hyperlink r:id="rId17" w:history="1">
+        <w:r>
+          <w:rPr>
+            <w:rStyle w:val="Hyperlink"/>
+            <w:rFonts w:ascii="Trebuchet MS" w:hAnsi="Trebuchet MS"/>
+            <w:sz w:val="20"/>
+            <w:lang w:val="de-AT"/>
+          </w:rPr>
+          <w:t>SceneBuilder</w:t>
+        </w:r>
+      </w:hyperlink>
+      <w:r>
+        <w:rPr>
+          <w:lang w:val="de-AT"/>
+        </w:rPr>
+        <w:t xml:space="preserve"> gearbeitet</w:t>
+      </w:r>
+      <w:r>
+        <w:rPr>
+          <w:lang w:val="de-AT"/>
+        </w:rPr>
+        <w:t>.</w:t>
       </w:r>
     </w:p>
     <w:p>
       <w:pPr>
-        <w:pStyle w:val="Heading2"/>
+        <w:pStyle w:val="berschrift2"/>
         <w:numPr>
           <w:ilvl w:val="1"/>
           <w:numId w:val="13"/>
@@ -2787,54 +2848,96 @@
       </w:pPr>
       <w:bookmarkStart w:id="13" w:name="_Toc95901705"/>
       <w:r>
-        <w:t xml:space="preserve">Zusätzliches </w:t>
-      </w:r>
+        <w:t>Zusätzliches Know-How</w:t>
+      </w:r>
+      <w:bookmarkEnd w:id="13"/>
+    </w:p>
+    <w:p>
+      <w:pPr>
+        <w:pStyle w:val="Aufzhlungszeichen"/>
+      </w:pPr>
+      <w:r>
+        <w:t>Erweiterte JavaFX Kenntnisse</w:t>
+      </w:r>
+    </w:p>
+    <w:p>
+      <w:pPr>
+        <w:pStyle w:val="Aufzhlungszeichen"/>
+      </w:pPr>
       <w:proofErr w:type="spellStart"/>
       <w:r>
-        <w:t>Know-How</w:t>
-      </w:r>
-      <w:bookmarkEnd w:id="13"/>
+        <w:t>SceneBuilder</w:t>
+      </w:r>
+      <w:proofErr w:type="spellEnd"/>
+      <w:r>
+        <w:t xml:space="preserve"> und Implementierung von FXML Files</w:t>
+      </w:r>
+    </w:p>
+    <w:p>
+      <w:pPr>
+        <w:pStyle w:val="Aufzhlungszeichen"/>
+      </w:pPr>
+      <w:r>
+        <w:t>KeyEvents</w:t>
+      </w:r>
+    </w:p>
+    <w:p>
+      <w:pPr>
+        <w:pStyle w:val="Aufzhlungszeichen"/>
+      </w:pPr>
+      <w:proofErr w:type="spellStart"/>
+      <w:r>
+        <w:t>MediaPlayer</w:t>
+      </w:r>
       <w:proofErr w:type="spellEnd"/>
     </w:p>
     <w:p>
       <w:pPr>
-        <w:pStyle w:val="ListBullet"/>
-      </w:pPr>
-      <w:r>
-        <w:t>Erweiterte JavaFX Kenntnisse</w:t>
+        <w:pStyle w:val="Aufzhlungszeichen"/>
+      </w:pPr>
+      <w:r>
+        <w:t>Möglicherweise noch meh</w:t>
+      </w:r>
+      <w:r>
+        <w:t>r</w:t>
       </w:r>
     </w:p>
     <w:p>
       <w:pPr>
-        <w:pStyle w:val="ListBullet"/>
-      </w:pPr>
-      <w:proofErr w:type="spellStart"/>
-      <w:r>
-        <w:t>KeyEvents</w:t>
-      </w:r>
-      <w:proofErr w:type="spellEnd"/>
+        <w:pStyle w:val="berschrift2"/>
+        <w:numPr>
+          <w:ilvl w:val="1"/>
+          <w:numId w:val="13"/>
+        </w:numPr>
+        <w:tabs>
+          <w:tab w:val="clear" w:pos="510"/>
+          <w:tab w:val="clear" w:pos="1008"/>
+        </w:tabs>
+        <w:spacing w:after="240" w:line="240" w:lineRule="auto"/>
+        <w:ind w:left="578" w:hanging="578"/>
+        <w:jc w:val="both"/>
+      </w:pPr>
+      <w:r>
+        <w:t>Tests</w:t>
+      </w:r>
     </w:p>
     <w:p>
-      <w:pPr>
-        <w:pStyle w:val="ListBullet"/>
-      </w:pPr>
-      <w:proofErr w:type="spellStart"/>
-      <w:r>
-        <w:t>MediaPlayer</w:t>
-      </w:r>
-      <w:proofErr w:type="spellEnd"/>
+      <w:r>
+        <w:t>Das Spiel wird vor der finalen Abgabe ausgiebig getestet</w:t>
+      </w:r>
+      <w:r>
+        <w:t>, jede Einstellung durchprobiert</w:t>
+      </w:r>
+      <w:r>
+        <w:t xml:space="preserve"> und jede Seite genau auf ihre Funktion geprüft. Das Spiel</w:t>
+      </w:r>
+      <w:r>
+        <w:t xml:space="preserve"> wird im Freundeskreis verteilt und jeder Modi durchprobiert.</w:t>
+      </w:r>
     </w:p>
     <w:p>
       <w:pPr>
-        <w:pStyle w:val="ListBullet"/>
-      </w:pPr>
-      <w:r>
-        <w:t>Möglicherweise noch mehr</w:t>
-      </w:r>
-    </w:p>
-    <w:p>
-      <w:pPr>
-        <w:pStyle w:val="Heading1"/>
+        <w:pStyle w:val="berschrift1"/>
         <w:numPr>
           <w:ilvl w:val="0"/>
           <w:numId w:val="13"/>
@@ -2850,6 +2953,7 @@
       <w:bookmarkStart w:id="15" w:name="_Toc211580401"/>
       <w:bookmarkStart w:id="16" w:name="_Toc226030650"/>
       <w:r>
+        <w:lastRenderedPageBreak/>
         <w:t>Richtlinien</w:t>
       </w:r>
       <w:bookmarkEnd w:id="14"/>
@@ -2888,7 +2992,7 @@
                     <pic:cNvPicPr/>
                   </pic:nvPicPr>
                   <pic:blipFill rotWithShape="1">
-                    <a:blip r:embed="rId16"/>
+                    <a:blip r:embed="rId18"/>
                     <a:srcRect t="979" r="4743" b="1"/>
                     <a:stretch/>
                   </pic:blipFill>
@@ -2949,7 +3053,7 @@
                     <pic:cNvPicPr/>
                   </pic:nvPicPr>
                   <pic:blipFill rotWithShape="1">
-                    <a:blip r:embed="rId17"/>
+                    <a:blip r:embed="rId19"/>
                     <a:srcRect t="2346"/>
                     <a:stretch/>
                   </pic:blipFill>
@@ -3003,7 +3107,7 @@
     </w:p>
     <w:p>
       <w:pPr>
-        <w:pStyle w:val="Heading1"/>
+        <w:pStyle w:val="berschrift1"/>
         <w:numPr>
           <w:ilvl w:val="0"/>
           <w:numId w:val="13"/>
@@ -3021,6 +3125,7 @@
       <w:bookmarkEnd w:id="15"/>
       <w:bookmarkEnd w:id="16"/>
       <w:r>
+        <w:lastRenderedPageBreak/>
         <w:t>Us</w:t>
       </w:r>
       <w:r>
@@ -3038,7 +3143,7 @@
     </w:p>
     <w:p>
       <w:pPr>
-        <w:pStyle w:val="Heading2"/>
+        <w:pStyle w:val="berschrift2"/>
         <w:numPr>
           <w:ilvl w:val="1"/>
           <w:numId w:val="13"/>
@@ -3075,7 +3180,7 @@
       <w:r>
         <w:t xml:space="preserve">iehe auch </w:t>
       </w:r>
-      <w:hyperlink r:id="rId18" w:history="1">
+      <w:hyperlink r:id="rId20" w:history="1">
         <w:r>
           <w:rPr>
             <w:rStyle w:val="Hyperlink"/>
@@ -3088,7 +3193,7 @@
     </w:p>
     <w:p>
       <w:pPr>
-        <w:pStyle w:val="Caption"/>
+        <w:pStyle w:val="Beschriftung"/>
         <w:jc w:val="center"/>
       </w:pPr>
       <w:bookmarkStart w:id="24" w:name="_Toc206900327"/>
@@ -3114,7 +3219,7 @@
                     <pic:cNvPicPr/>
                   </pic:nvPicPr>
                   <pic:blipFill>
-                    <a:blip r:embed="rId19"/>
+                    <a:blip r:embed="rId21"/>
                     <a:stretch>
                       <a:fillRect/>
                     </a:stretch>
@@ -3137,7 +3242,7 @@
     </w:p>
     <w:p>
       <w:pPr>
-        <w:pStyle w:val="Caption"/>
+        <w:pStyle w:val="Beschriftung"/>
         <w:jc w:val="center"/>
       </w:pPr>
       <w:bookmarkStart w:id="27" w:name="_Ref239572435"/>
@@ -3176,7 +3281,7 @@
     </w:p>
     <w:p>
       <w:pPr>
-        <w:pStyle w:val="Heading2"/>
+        <w:pStyle w:val="berschrift2"/>
         <w:numPr>
           <w:ilvl w:val="1"/>
           <w:numId w:val="13"/>
@@ -3206,6 +3311,7 @@
           <w:sz w:val="20"/>
           <w:szCs w:val="20"/>
         </w:rPr>
+        <w:lastRenderedPageBreak/>
         <w:drawing>
           <wp:anchor distT="0" distB="0" distL="114300" distR="114300" simplePos="0" relativeHeight="251658240" behindDoc="0" locked="0" layoutInCell="1" allowOverlap="1" wp14:anchorId="713FF835" wp14:editId="3FCC56CA">
             <wp:simplePos x="0" y="0"/>
@@ -3230,7 +3336,7 @@
                     <pic:cNvPicPr/>
                   </pic:nvPicPr>
                   <pic:blipFill>
-                    <a:blip r:embed="rId20"/>
+                    <a:blip r:embed="rId22"/>
                     <a:stretch>
                       <a:fillRect/>
                     </a:stretch>
@@ -3292,7 +3398,7 @@
                     <pic:cNvPicPr/>
                   </pic:nvPicPr>
                   <pic:blipFill>
-                    <a:blip r:embed="rId21"/>
+                    <a:blip r:embed="rId23"/>
                     <a:stretch>
                       <a:fillRect/>
                     </a:stretch>
@@ -3332,6 +3438,7 @@
           <w:sz w:val="28"/>
           <w:szCs w:val="28"/>
         </w:rPr>
+        <w:lastRenderedPageBreak/>
         <w:drawing>
           <wp:anchor distT="0" distB="0" distL="114300" distR="114300" simplePos="0" relativeHeight="251658244" behindDoc="0" locked="0" layoutInCell="1" allowOverlap="1" wp14:anchorId="7A87AAC5" wp14:editId="7F088226">
             <wp:simplePos x="0" y="0"/>
@@ -3356,7 +3463,7 @@
                     <pic:cNvPicPr/>
                   </pic:nvPicPr>
                   <pic:blipFill>
-                    <a:blip r:embed="rId22"/>
+                    <a:blip r:embed="rId24"/>
                     <a:stretch>
                       <a:fillRect/>
                     </a:stretch>
@@ -3401,7 +3508,7 @@
                     <pic:cNvPicPr/>
                   </pic:nvPicPr>
                   <pic:blipFill>
-                    <a:blip r:embed="rId23"/>
+                    <a:blip r:embed="rId25"/>
                     <a:stretch>
                       <a:fillRect/>
                     </a:stretch>
@@ -3423,23 +3530,20 @@
       </w:r>
     </w:p>
     <w:p>
-      <w:pPr>
-        <w:spacing w:line="240" w:lineRule="auto"/>
-        <w:rPr>
-          <w:rFonts w:cs="Arial"/>
-          <w:kern w:val="32"/>
-          <w:sz w:val="28"/>
-          <w:szCs w:val="28"/>
-        </w:rPr>
-      </w:pPr>
-      <w:r>
-        <w:rPr>
-          <w:noProof/>
-        </w:rPr>
+      <w:r>
+        <w:lastRenderedPageBreak/>
         <w:drawing>
-          <wp:inline distT="0" distB="0" distL="0" distR="0" wp14:anchorId="76B211CB" wp14:editId="2CF55215">
+          <wp:anchor distT="0" distB="0" distL="114300" distR="114300" simplePos="0" relativeHeight="251659268" behindDoc="0" locked="0" layoutInCell="1" allowOverlap="1" wp14:anchorId="76B211CB" wp14:editId="0C67E7F9">
+            <wp:simplePos x="0" y="0"/>
+            <wp:positionH relativeFrom="column">
+              <wp:posOffset>3810</wp:posOffset>
+            </wp:positionH>
+            <wp:positionV relativeFrom="paragraph">
+              <wp:posOffset>287655</wp:posOffset>
+            </wp:positionV>
             <wp:extent cx="4765990" cy="5911657"/>
             <wp:effectExtent l="0" t="0" r="0" b="0"/>
+            <wp:wrapTopAndBottom/>
             <wp:docPr id="17" name="Grafik 17" descr="Ein Bild, das Text enthält.&#10;&#10;Automatisch generierte Beschreibung"/>
             <wp:cNvGraphicFramePr>
               <a:graphicFrameLocks xmlns:a="http://schemas.openxmlformats.org/drawingml/2006/main" noChangeAspect="1"/>
@@ -3452,7 +3556,7 @@
                     <pic:cNvPicPr/>
                   </pic:nvPicPr>
                   <pic:blipFill>
-                    <a:blip r:embed="rId24">
+                    <a:blip r:embed="rId26">
                       <a:extLst>
                         <a:ext uri="{28A0092B-C50C-407E-A947-70E740481C1C}">
                           <a14:useLocalDpi xmlns:a14="http://schemas.microsoft.com/office/drawing/2010/main" val="0"/>
@@ -3475,13 +3579,16 @@
                 </pic:pic>
               </a:graphicData>
             </a:graphic>
-          </wp:inline>
+          </wp:anchor>
         </w:drawing>
+      </w:r>
+      <w:r>
+        <w:t>Erneut spielen PopUp über dem Spielfeld</w:t>
       </w:r>
     </w:p>
     <w:sectPr>
-      <w:headerReference w:type="default" r:id="rId25"/>
-      <w:footerReference w:type="default" r:id="rId26"/>
+      <w:headerReference w:type="default" r:id="rId27"/>
+      <w:footerReference w:type="default" r:id="rId28"/>
       <w:pgSz w:w="11906" w:h="16838"/>
       <w:pgMar w:top="-2127" w:right="1134" w:bottom="709" w:left="1134" w:header="851" w:footer="992" w:gutter="0"/>
       <w:cols w:space="708"/>
@@ -3521,7 +3628,7 @@
 <w:ftr xmlns:wpc="http://schemas.microsoft.com/office/word/2010/wordprocessingCanvas" xmlns:cx="http://schemas.microsoft.com/office/drawing/2014/chartex" xmlns:cx1="http://schemas.microsoft.com/office/drawing/2015/9/8/chartex" xmlns:cx2="http://schemas.microsoft.com/office/drawing/2015/10/21/chartex" xmlns:cx3="http://schemas.microsoft.com/office/drawing/2016/5/9/chartex" xmlns:cx4="http://schemas.microsoft.com/office/drawing/2016/5/10/chartex" xmlns:cx5="http://schemas.microsoft.com/office/drawing/2016/5/11/chartex" xmlns:cx6="http://schemas.microsoft.com/office/drawing/2016/5/12/chartex" xmlns:cx7="http://schemas.microsoft.com/office/drawing/2016/5/13/chartex" xmlns:cx8="http://schemas.microsoft.com/office/drawing/2016/5/14/chartex" xmlns:mc="http://schemas.openxmlformats.org/markup-compatibility/2006" xmlns:aink="http://schemas.microsoft.com/office/drawing/2016/ink" xmlns:am3d="http://schemas.microsoft.com/office/drawing/2017/model3d" xmlns:o="urn:schemas-microsoft-com:office:office" xmlns:r="http://schemas.openxmlformats.org/officeDocument/2006/relationships" xmlns:m="http://schemas.openxmlformats.org/officeDocument/2006/math" xmlns:v="urn:schemas-microsoft-com:vml" xmlns:wp14="http://schemas.microsoft.com/office/word/2010/wordprocessingDrawing" xmlns:wp="http://schemas.openxmlformats.org/drawingml/2006/wordprocessingDrawing" xmlns:w10="urn:schemas-microsoft-com:office:word" xmlns:w="http://schemas.openxmlformats.org/wordprocessingml/2006/main" xmlns:w14="http://schemas.microsoft.com/office/word/2010/wordml" xmlns:w15="http://schemas.microsoft.com/office/word/2012/wordml" xmlns:w16cex="http://schemas.microsoft.com/office/word/2018/wordml/cex" xmlns:w16cid="http://schemas.microsoft.com/office/word/2016/wordml/cid" xmlns:w16="http://schemas.microsoft.com/office/word/2018/wordml" xmlns:w16sdtdh="http://schemas.microsoft.com/office/word/2020/wordml/sdtdatahash" xmlns:w16se="http://schemas.microsoft.com/office/word/2015/wordml/symex" xmlns:wpg="http://schemas.microsoft.com/office/word/2010/wordprocessingGroup" xmlns:wpi="http://schemas.microsoft.com/office/word/2010/wordprocessingInk" xmlns:wne="http://schemas.microsoft.com/office/word/2006/wordml" xmlns:wps="http://schemas.microsoft.com/office/word/2010/wordprocessingShape" mc:Ignorable="w14 w15 w16se w16cid w16 w16cex w16sdtdh wp14">
   <w:p>
     <w:pPr>
-      <w:pStyle w:val="Footer"/>
+      <w:pStyle w:val="Fuzeile"/>
       <w:pBdr>
         <w:top w:val="single" w:sz="4" w:space="1" w:color="D9D9D9" w:themeColor="background1" w:themeShade="D9"/>
       </w:pBdr>
@@ -3808,7 +3915,7 @@
                           </w:r>
                           <w:r>
                             <w:rPr>
-                              <w:rStyle w:val="PageNumber"/>
+                              <w:rStyle w:val="Seitenzahl"/>
                               <w:rFonts w:ascii="Trebuchet MS" w:hAnsi="Trebuchet MS" w:cs="Arial"/>
                               <w:color w:val="595959" w:themeColor="text1" w:themeTint="A6"/>
                               <w:sz w:val="15"/>
@@ -3818,7 +3925,7 @@
                           </w:r>
                           <w:r>
                             <w:rPr>
-                              <w:rStyle w:val="PageNumber"/>
+                              <w:rStyle w:val="Seitenzahl"/>
                               <w:rFonts w:ascii="Trebuchet MS" w:hAnsi="Trebuchet MS" w:cs="Arial"/>
                               <w:color w:val="595959" w:themeColor="text1" w:themeTint="A6"/>
                               <w:sz w:val="15"/>
@@ -3828,7 +3935,7 @@
                           </w:r>
                           <w:r>
                             <w:rPr>
-                              <w:rStyle w:val="PageNumber"/>
+                              <w:rStyle w:val="Seitenzahl"/>
                               <w:rFonts w:ascii="Trebuchet MS" w:hAnsi="Trebuchet MS" w:cs="Arial"/>
                               <w:color w:val="595959" w:themeColor="text1" w:themeTint="A6"/>
                               <w:sz w:val="15"/>
@@ -3838,7 +3945,7 @@
                           </w:r>
                           <w:r>
                             <w:rPr>
-                              <w:rStyle w:val="PageNumber"/>
+                              <w:rStyle w:val="Seitenzahl"/>
                               <w:rFonts w:ascii="Trebuchet MS" w:hAnsi="Trebuchet MS" w:cs="Arial"/>
                               <w:noProof/>
                               <w:color w:val="595959" w:themeColor="text1" w:themeTint="A6"/>
@@ -3849,7 +3956,7 @@
                           </w:r>
                           <w:r>
                             <w:rPr>
-                              <w:rStyle w:val="PageNumber"/>
+                              <w:rStyle w:val="Seitenzahl"/>
                               <w:rFonts w:ascii="Trebuchet MS" w:hAnsi="Trebuchet MS" w:cs="Arial"/>
                               <w:color w:val="595959" w:themeColor="text1" w:themeTint="A6"/>
                               <w:sz w:val="15"/>
@@ -3859,7 +3966,7 @@
                           </w:r>
                           <w:r>
                             <w:rPr>
-                              <w:rStyle w:val="PageNumber"/>
+                              <w:rStyle w:val="Seitenzahl"/>
                               <w:rFonts w:ascii="Trebuchet MS" w:hAnsi="Trebuchet MS" w:cs="Arial"/>
                               <w:color w:val="595959" w:themeColor="text1" w:themeTint="A6"/>
                               <w:sz w:val="15"/>
@@ -3869,7 +3976,7 @@
                           </w:r>
                           <w:r>
                             <w:rPr>
-                              <w:rStyle w:val="PageNumber"/>
+                              <w:rStyle w:val="Seitenzahl"/>
                               <w:rFonts w:ascii="Trebuchet MS" w:hAnsi="Trebuchet MS" w:cs="Arial"/>
                               <w:color w:val="595959" w:themeColor="text1" w:themeTint="A6"/>
                               <w:sz w:val="15"/>
@@ -3879,7 +3986,7 @@
                           </w:r>
                           <w:r>
                             <w:rPr>
-                              <w:rStyle w:val="PageNumber"/>
+                              <w:rStyle w:val="Seitenzahl"/>
                               <w:rFonts w:ascii="Trebuchet MS" w:hAnsi="Trebuchet MS" w:cs="Arial"/>
                               <w:color w:val="595959" w:themeColor="text1" w:themeTint="A6"/>
                               <w:sz w:val="15"/>
@@ -3889,7 +3996,7 @@
                           </w:r>
                           <w:r>
                             <w:rPr>
-                              <w:rStyle w:val="PageNumber"/>
+                              <w:rStyle w:val="Seitenzahl"/>
                               <w:rFonts w:ascii="Trebuchet MS" w:hAnsi="Trebuchet MS" w:cs="Arial"/>
                               <w:color w:val="595959" w:themeColor="text1" w:themeTint="A6"/>
                               <w:sz w:val="15"/>
@@ -3899,7 +4006,7 @@
                           </w:r>
                           <w:r>
                             <w:rPr>
-                              <w:rStyle w:val="PageNumber"/>
+                              <w:rStyle w:val="Seitenzahl"/>
                               <w:rFonts w:ascii="Trebuchet MS" w:hAnsi="Trebuchet MS" w:cs="Arial"/>
                               <w:noProof/>
                               <w:color w:val="595959" w:themeColor="text1" w:themeTint="A6"/>
@@ -3910,7 +4017,7 @@
                           </w:r>
                           <w:r>
                             <w:rPr>
-                              <w:rStyle w:val="PageNumber"/>
+                              <w:rStyle w:val="Seitenzahl"/>
                               <w:rFonts w:ascii="Trebuchet MS" w:hAnsi="Trebuchet MS" w:cs="Arial"/>
                               <w:color w:val="595959" w:themeColor="text1" w:themeTint="A6"/>
                               <w:sz w:val="15"/>
@@ -3964,7 +4071,7 @@
                     </w:r>
                     <w:r>
                       <w:rPr>
-                        <w:rStyle w:val="PageNumber"/>
+                        <w:rStyle w:val="Seitenzahl"/>
                         <w:rFonts w:ascii="Trebuchet MS" w:hAnsi="Trebuchet MS" w:cs="Arial"/>
                         <w:color w:val="595959" w:themeColor="text1" w:themeTint="A6"/>
                         <w:sz w:val="15"/>
@@ -3974,7 +4081,7 @@
                     </w:r>
                     <w:r>
                       <w:rPr>
-                        <w:rStyle w:val="PageNumber"/>
+                        <w:rStyle w:val="Seitenzahl"/>
                         <w:rFonts w:ascii="Trebuchet MS" w:hAnsi="Trebuchet MS" w:cs="Arial"/>
                         <w:color w:val="595959" w:themeColor="text1" w:themeTint="A6"/>
                         <w:sz w:val="15"/>
@@ -3984,7 +4091,7 @@
                     </w:r>
                     <w:r>
                       <w:rPr>
-                        <w:rStyle w:val="PageNumber"/>
+                        <w:rStyle w:val="Seitenzahl"/>
                         <w:rFonts w:ascii="Trebuchet MS" w:hAnsi="Trebuchet MS" w:cs="Arial"/>
                         <w:color w:val="595959" w:themeColor="text1" w:themeTint="A6"/>
                         <w:sz w:val="15"/>
@@ -3994,7 +4101,7 @@
                     </w:r>
                     <w:r>
                       <w:rPr>
-                        <w:rStyle w:val="PageNumber"/>
+                        <w:rStyle w:val="Seitenzahl"/>
                         <w:rFonts w:ascii="Trebuchet MS" w:hAnsi="Trebuchet MS" w:cs="Arial"/>
                         <w:noProof/>
                         <w:color w:val="595959" w:themeColor="text1" w:themeTint="A6"/>
@@ -4005,7 +4112,7 @@
                     </w:r>
                     <w:r>
                       <w:rPr>
-                        <w:rStyle w:val="PageNumber"/>
+                        <w:rStyle w:val="Seitenzahl"/>
                         <w:rFonts w:ascii="Trebuchet MS" w:hAnsi="Trebuchet MS" w:cs="Arial"/>
                         <w:color w:val="595959" w:themeColor="text1" w:themeTint="A6"/>
                         <w:sz w:val="15"/>
@@ -4015,7 +4122,7 @@
                     </w:r>
                     <w:r>
                       <w:rPr>
-                        <w:rStyle w:val="PageNumber"/>
+                        <w:rStyle w:val="Seitenzahl"/>
                         <w:rFonts w:ascii="Trebuchet MS" w:hAnsi="Trebuchet MS" w:cs="Arial"/>
                         <w:color w:val="595959" w:themeColor="text1" w:themeTint="A6"/>
                         <w:sz w:val="15"/>
@@ -4025,7 +4132,7 @@
                     </w:r>
                     <w:r>
                       <w:rPr>
-                        <w:rStyle w:val="PageNumber"/>
+                        <w:rStyle w:val="Seitenzahl"/>
                         <w:rFonts w:ascii="Trebuchet MS" w:hAnsi="Trebuchet MS" w:cs="Arial"/>
                         <w:color w:val="595959" w:themeColor="text1" w:themeTint="A6"/>
                         <w:sz w:val="15"/>
@@ -4035,7 +4142,7 @@
                     </w:r>
                     <w:r>
                       <w:rPr>
-                        <w:rStyle w:val="PageNumber"/>
+                        <w:rStyle w:val="Seitenzahl"/>
                         <w:rFonts w:ascii="Trebuchet MS" w:hAnsi="Trebuchet MS" w:cs="Arial"/>
                         <w:color w:val="595959" w:themeColor="text1" w:themeTint="A6"/>
                         <w:sz w:val="15"/>
@@ -4045,7 +4152,7 @@
                     </w:r>
                     <w:r>
                       <w:rPr>
-                        <w:rStyle w:val="PageNumber"/>
+                        <w:rStyle w:val="Seitenzahl"/>
                         <w:rFonts w:ascii="Trebuchet MS" w:hAnsi="Trebuchet MS" w:cs="Arial"/>
                         <w:color w:val="595959" w:themeColor="text1" w:themeTint="A6"/>
                         <w:sz w:val="15"/>
@@ -4055,7 +4162,7 @@
                     </w:r>
                     <w:r>
                       <w:rPr>
-                        <w:rStyle w:val="PageNumber"/>
+                        <w:rStyle w:val="Seitenzahl"/>
                         <w:rFonts w:ascii="Trebuchet MS" w:hAnsi="Trebuchet MS" w:cs="Arial"/>
                         <w:noProof/>
                         <w:color w:val="595959" w:themeColor="text1" w:themeTint="A6"/>
@@ -4066,7 +4173,7 @@
                     </w:r>
                     <w:r>
                       <w:rPr>
-                        <w:rStyle w:val="PageNumber"/>
+                        <w:rStyle w:val="Seitenzahl"/>
                         <w:rFonts w:ascii="Trebuchet MS" w:hAnsi="Trebuchet MS" w:cs="Arial"/>
                         <w:color w:val="595959" w:themeColor="text1" w:themeTint="A6"/>
                         <w:sz w:val="15"/>
@@ -4093,7 +4200,7 @@
 <w:ftr xmlns:wpc="http://schemas.microsoft.com/office/word/2010/wordprocessingCanvas" xmlns:cx="http://schemas.microsoft.com/office/drawing/2014/chartex" xmlns:cx1="http://schemas.microsoft.com/office/drawing/2015/9/8/chartex" xmlns:cx2="http://schemas.microsoft.com/office/drawing/2015/10/21/chartex" xmlns:cx3="http://schemas.microsoft.com/office/drawing/2016/5/9/chartex" xmlns:cx4="http://schemas.microsoft.com/office/drawing/2016/5/10/chartex" xmlns:cx5="http://schemas.microsoft.com/office/drawing/2016/5/11/chartex" xmlns:cx6="http://schemas.microsoft.com/office/drawing/2016/5/12/chartex" xmlns:cx7="http://schemas.microsoft.com/office/drawing/2016/5/13/chartex" xmlns:cx8="http://schemas.microsoft.com/office/drawing/2016/5/14/chartex" xmlns:mc="http://schemas.openxmlformats.org/markup-compatibility/2006" xmlns:aink="http://schemas.microsoft.com/office/drawing/2016/ink" xmlns:am3d="http://schemas.microsoft.com/office/drawing/2017/model3d" xmlns:o="urn:schemas-microsoft-com:office:office" xmlns:r="http://schemas.openxmlformats.org/officeDocument/2006/relationships" xmlns:m="http://schemas.openxmlformats.org/officeDocument/2006/math" xmlns:v="urn:schemas-microsoft-com:vml" xmlns:wp14="http://schemas.microsoft.com/office/word/2010/wordprocessingDrawing" xmlns:wp="http://schemas.openxmlformats.org/drawingml/2006/wordprocessingDrawing" xmlns:w10="urn:schemas-microsoft-com:office:word" xmlns:w="http://schemas.openxmlformats.org/wordprocessingml/2006/main" xmlns:w14="http://schemas.microsoft.com/office/word/2010/wordml" xmlns:w15="http://schemas.microsoft.com/office/word/2012/wordml" xmlns:w16cex="http://schemas.microsoft.com/office/word/2018/wordml/cex" xmlns:w16cid="http://schemas.microsoft.com/office/word/2016/wordml/cid" xmlns:w16="http://schemas.microsoft.com/office/word/2018/wordml" xmlns:w16sdtdh="http://schemas.microsoft.com/office/word/2020/wordml/sdtdatahash" xmlns:w16se="http://schemas.microsoft.com/office/word/2015/wordml/symex" xmlns:wpg="http://schemas.microsoft.com/office/word/2010/wordprocessingGroup" xmlns:wpi="http://schemas.microsoft.com/office/word/2010/wordprocessingInk" xmlns:wne="http://schemas.microsoft.com/office/word/2006/wordml" xmlns:wps="http://schemas.microsoft.com/office/word/2010/wordprocessingShape" mc:Ignorable="w14 w15 w16se w16cid w16 w16cex w16sdtdh wp14">
   <w:p>
     <w:pPr>
-      <w:pStyle w:val="Footer"/>
+      <w:pStyle w:val="Fuzeile"/>
       <w:pBdr>
         <w:top w:val="single" w:sz="4" w:space="1" w:color="D9D9D9" w:themeColor="background1" w:themeShade="D9"/>
       </w:pBdr>
@@ -4192,7 +4299,7 @@
                           </w:r>
                           <w:r>
                             <w:rPr>
-                              <w:rStyle w:val="PageNumber"/>
+                              <w:rStyle w:val="Seitenzahl"/>
                               <w:rFonts w:ascii="Trebuchet MS" w:hAnsi="Trebuchet MS" w:cs="Arial"/>
                               <w:color w:val="595959" w:themeColor="text1" w:themeTint="A6"/>
                               <w:sz w:val="15"/>
@@ -4202,7 +4309,7 @@
                           </w:r>
                           <w:r>
                             <w:rPr>
-                              <w:rStyle w:val="PageNumber"/>
+                              <w:rStyle w:val="Seitenzahl"/>
                               <w:rFonts w:ascii="Trebuchet MS" w:hAnsi="Trebuchet MS" w:cs="Arial"/>
                               <w:color w:val="595959" w:themeColor="text1" w:themeTint="A6"/>
                               <w:sz w:val="15"/>
@@ -4212,7 +4319,7 @@
                           </w:r>
                           <w:r>
                             <w:rPr>
-                              <w:rStyle w:val="PageNumber"/>
+                              <w:rStyle w:val="Seitenzahl"/>
                               <w:rFonts w:ascii="Trebuchet MS" w:hAnsi="Trebuchet MS" w:cs="Arial"/>
                               <w:color w:val="595959" w:themeColor="text1" w:themeTint="A6"/>
                               <w:sz w:val="15"/>
@@ -4222,7 +4329,7 @@
                           </w:r>
                           <w:r>
                             <w:rPr>
-                              <w:rStyle w:val="PageNumber"/>
+                              <w:rStyle w:val="Seitenzahl"/>
                               <w:rFonts w:ascii="Trebuchet MS" w:hAnsi="Trebuchet MS" w:cs="Arial"/>
                               <w:noProof/>
                               <w:color w:val="595959" w:themeColor="text1" w:themeTint="A6"/>
@@ -4233,7 +4340,7 @@
                           </w:r>
                           <w:r>
                             <w:rPr>
-                              <w:rStyle w:val="PageNumber"/>
+                              <w:rStyle w:val="Seitenzahl"/>
                               <w:rFonts w:ascii="Trebuchet MS" w:hAnsi="Trebuchet MS" w:cs="Arial"/>
                               <w:color w:val="595959" w:themeColor="text1" w:themeTint="A6"/>
                               <w:sz w:val="15"/>
@@ -4243,7 +4350,7 @@
                           </w:r>
                           <w:r>
                             <w:rPr>
-                              <w:rStyle w:val="PageNumber"/>
+                              <w:rStyle w:val="Seitenzahl"/>
                               <w:rFonts w:ascii="Trebuchet MS" w:hAnsi="Trebuchet MS" w:cs="Arial"/>
                               <w:color w:val="595959" w:themeColor="text1" w:themeTint="A6"/>
                               <w:sz w:val="15"/>
@@ -4253,7 +4360,7 @@
                           </w:r>
                           <w:r>
                             <w:rPr>
-                              <w:rStyle w:val="PageNumber"/>
+                              <w:rStyle w:val="Seitenzahl"/>
                               <w:rFonts w:ascii="Trebuchet MS" w:hAnsi="Trebuchet MS" w:cs="Arial"/>
                               <w:color w:val="595959" w:themeColor="text1" w:themeTint="A6"/>
                               <w:sz w:val="15"/>
@@ -4263,7 +4370,7 @@
                           </w:r>
                           <w:r>
                             <w:rPr>
-                              <w:rStyle w:val="PageNumber"/>
+                              <w:rStyle w:val="Seitenzahl"/>
                               <w:rFonts w:ascii="Trebuchet MS" w:hAnsi="Trebuchet MS" w:cs="Arial"/>
                               <w:color w:val="595959" w:themeColor="text1" w:themeTint="A6"/>
                               <w:sz w:val="15"/>
@@ -4273,7 +4380,7 @@
                           </w:r>
                           <w:r>
                             <w:rPr>
-                              <w:rStyle w:val="PageNumber"/>
+                              <w:rStyle w:val="Seitenzahl"/>
                               <w:rFonts w:ascii="Trebuchet MS" w:hAnsi="Trebuchet MS" w:cs="Arial"/>
                               <w:color w:val="595959" w:themeColor="text1" w:themeTint="A6"/>
                               <w:sz w:val="15"/>
@@ -4283,7 +4390,7 @@
                           </w:r>
                           <w:r>
                             <w:rPr>
-                              <w:rStyle w:val="PageNumber"/>
+                              <w:rStyle w:val="Seitenzahl"/>
                               <w:rFonts w:ascii="Trebuchet MS" w:hAnsi="Trebuchet MS" w:cs="Arial"/>
                               <w:noProof/>
                               <w:color w:val="595959" w:themeColor="text1" w:themeTint="A6"/>
@@ -4294,7 +4401,7 @@
                           </w:r>
                           <w:r>
                             <w:rPr>
-                              <w:rStyle w:val="PageNumber"/>
+                              <w:rStyle w:val="Seitenzahl"/>
                               <w:rFonts w:ascii="Trebuchet MS" w:hAnsi="Trebuchet MS" w:cs="Arial"/>
                               <w:color w:val="595959" w:themeColor="text1" w:themeTint="A6"/>
                               <w:sz w:val="15"/>
@@ -4352,7 +4459,7 @@
                     </w:r>
                     <w:r>
                       <w:rPr>
-                        <w:rStyle w:val="PageNumber"/>
+                        <w:rStyle w:val="Seitenzahl"/>
                         <w:rFonts w:ascii="Trebuchet MS" w:hAnsi="Trebuchet MS" w:cs="Arial"/>
                         <w:color w:val="595959" w:themeColor="text1" w:themeTint="A6"/>
                         <w:sz w:val="15"/>
@@ -4362,7 +4469,7 @@
                     </w:r>
                     <w:r>
                       <w:rPr>
-                        <w:rStyle w:val="PageNumber"/>
+                        <w:rStyle w:val="Seitenzahl"/>
                         <w:rFonts w:ascii="Trebuchet MS" w:hAnsi="Trebuchet MS" w:cs="Arial"/>
                         <w:color w:val="595959" w:themeColor="text1" w:themeTint="A6"/>
                         <w:sz w:val="15"/>
@@ -4372,7 +4479,7 @@
                     </w:r>
                     <w:r>
                       <w:rPr>
-                        <w:rStyle w:val="PageNumber"/>
+                        <w:rStyle w:val="Seitenzahl"/>
                         <w:rFonts w:ascii="Trebuchet MS" w:hAnsi="Trebuchet MS" w:cs="Arial"/>
                         <w:color w:val="595959" w:themeColor="text1" w:themeTint="A6"/>
                         <w:sz w:val="15"/>
@@ -4382,7 +4489,7 @@
                     </w:r>
                     <w:r>
                       <w:rPr>
-                        <w:rStyle w:val="PageNumber"/>
+                        <w:rStyle w:val="Seitenzahl"/>
                         <w:rFonts w:ascii="Trebuchet MS" w:hAnsi="Trebuchet MS" w:cs="Arial"/>
                         <w:noProof/>
                         <w:color w:val="595959" w:themeColor="text1" w:themeTint="A6"/>
@@ -4393,7 +4500,7 @@
                     </w:r>
                     <w:r>
                       <w:rPr>
-                        <w:rStyle w:val="PageNumber"/>
+                        <w:rStyle w:val="Seitenzahl"/>
                         <w:rFonts w:ascii="Trebuchet MS" w:hAnsi="Trebuchet MS" w:cs="Arial"/>
                         <w:color w:val="595959" w:themeColor="text1" w:themeTint="A6"/>
                         <w:sz w:val="15"/>
@@ -4403,7 +4510,7 @@
                     </w:r>
                     <w:r>
                       <w:rPr>
-                        <w:rStyle w:val="PageNumber"/>
+                        <w:rStyle w:val="Seitenzahl"/>
                         <w:rFonts w:ascii="Trebuchet MS" w:hAnsi="Trebuchet MS" w:cs="Arial"/>
                         <w:color w:val="595959" w:themeColor="text1" w:themeTint="A6"/>
                         <w:sz w:val="15"/>
@@ -4413,7 +4520,7 @@
                     </w:r>
                     <w:r>
                       <w:rPr>
-                        <w:rStyle w:val="PageNumber"/>
+                        <w:rStyle w:val="Seitenzahl"/>
                         <w:rFonts w:ascii="Trebuchet MS" w:hAnsi="Trebuchet MS" w:cs="Arial"/>
                         <w:color w:val="595959" w:themeColor="text1" w:themeTint="A6"/>
                         <w:sz w:val="15"/>
@@ -4423,7 +4530,7 @@
                     </w:r>
                     <w:r>
                       <w:rPr>
-                        <w:rStyle w:val="PageNumber"/>
+                        <w:rStyle w:val="Seitenzahl"/>
                         <w:rFonts w:ascii="Trebuchet MS" w:hAnsi="Trebuchet MS" w:cs="Arial"/>
                         <w:color w:val="595959" w:themeColor="text1" w:themeTint="A6"/>
                         <w:sz w:val="15"/>
@@ -4433,7 +4540,7 @@
                     </w:r>
                     <w:r>
                       <w:rPr>
-                        <w:rStyle w:val="PageNumber"/>
+                        <w:rStyle w:val="Seitenzahl"/>
                         <w:rFonts w:ascii="Trebuchet MS" w:hAnsi="Trebuchet MS" w:cs="Arial"/>
                         <w:color w:val="595959" w:themeColor="text1" w:themeTint="A6"/>
                         <w:sz w:val="15"/>
@@ -4443,7 +4550,7 @@
                     </w:r>
                     <w:r>
                       <w:rPr>
-                        <w:rStyle w:val="PageNumber"/>
+                        <w:rStyle w:val="Seitenzahl"/>
                         <w:rFonts w:ascii="Trebuchet MS" w:hAnsi="Trebuchet MS" w:cs="Arial"/>
                         <w:noProof/>
                         <w:color w:val="595959" w:themeColor="text1" w:themeTint="A6"/>
@@ -4454,7 +4561,7 @@
                     </w:r>
                     <w:r>
                       <w:rPr>
-                        <w:rStyle w:val="PageNumber"/>
+                        <w:rStyle w:val="Seitenzahl"/>
                         <w:rFonts w:ascii="Trebuchet MS" w:hAnsi="Trebuchet MS" w:cs="Arial"/>
                         <w:color w:val="595959" w:themeColor="text1" w:themeTint="A6"/>
                         <w:sz w:val="15"/>
@@ -4792,7 +4899,7 @@
         </w:tcPr>
         <w:p>
           <w:pPr>
-            <w:pStyle w:val="Header"/>
+            <w:pStyle w:val="Kopfzeile"/>
           </w:pPr>
           <w:r>
             <w:rPr>
@@ -4959,7 +5066,6 @@
                                     <w:szCs w:val="28"/>
                                   </w:rPr>
                                 </w:pPr>
-                                <w:proofErr w:type="spellStart"/>
                                 <w:r>
                                   <w:rPr>
                                     <w:b/>
@@ -4969,7 +5075,6 @@
                                   </w:rPr>
                                   <w:t>JavaTetris</w:t>
                                 </w:r>
-                                <w:proofErr w:type="spellEnd"/>
                               </w:p>
                             </w:txbxContent>
                           </wps:txbx>
@@ -5010,7 +5115,6 @@
                               <w:szCs w:val="28"/>
                             </w:rPr>
                           </w:pPr>
-                          <w:proofErr w:type="spellStart"/>
                           <w:r>
                             <w:rPr>
                               <w:b/>
@@ -5020,7 +5124,6 @@
                             </w:rPr>
                             <w:t>JavaTetris</w:t>
                           </w:r>
-                          <w:proofErr w:type="spellEnd"/>
                         </w:p>
                       </w:txbxContent>
                     </v:textbox>
@@ -5041,7 +5144,7 @@
               <w:lang w:val="de-AT" w:eastAsia="de-AT"/>
             </w:rPr>
             <w:drawing>
-              <wp:anchor distT="0" distB="0" distL="114300" distR="114300" simplePos="0" relativeHeight="251658248" behindDoc="0" locked="0" layoutInCell="1" allowOverlap="1" wp14:anchorId="242DB3C7" wp14:editId="08568C06">
+              <wp:anchor distT="0" distB="0" distL="114300" distR="114300" simplePos="0" relativeHeight="251660296" behindDoc="0" locked="0" layoutInCell="1" allowOverlap="1" wp14:anchorId="242DB3C7" wp14:editId="08568C06">
                 <wp:simplePos x="0" y="0"/>
                 <wp:positionH relativeFrom="column">
                   <wp:posOffset>2905760</wp:posOffset>
@@ -5310,7 +5413,7 @@
   </w:tbl>
   <w:p>
     <w:pPr>
-      <w:pStyle w:val="Header"/>
+      <w:pStyle w:val="Kopfzeile"/>
     </w:pPr>
   </w:p>
 </w:hdr>
@@ -5341,7 +5444,7 @@
         </w:tcPr>
         <w:p>
           <w:pPr>
-            <w:pStyle w:val="Header"/>
+            <w:pStyle w:val="Kopfzeile"/>
           </w:pPr>
           <w:r>
             <w:rPr>
@@ -5452,7 +5555,7 @@
     <w:lvl w:ilvl="0">
       <w:start w:val="1"/>
       <w:numFmt w:val="decimal"/>
-      <w:pStyle w:val="ListNumber5"/>
+      <w:pStyle w:val="Listennummer5"/>
       <w:lvlText w:val="%1."/>
       <w:lvlJc w:val="left"/>
       <w:pPr>
@@ -5470,7 +5573,7 @@
     <w:lvl w:ilvl="0">
       <w:start w:val="1"/>
       <w:numFmt w:val="decimal"/>
-      <w:pStyle w:val="ListNumber4"/>
+      <w:pStyle w:val="Listennummer4"/>
       <w:lvlText w:val="%1."/>
       <w:lvlJc w:val="left"/>
       <w:pPr>
@@ -5488,7 +5591,7 @@
     <w:lvl w:ilvl="0">
       <w:start w:val="1"/>
       <w:numFmt w:val="decimal"/>
-      <w:pStyle w:val="ListNumber3"/>
+      <w:pStyle w:val="Listennummer3"/>
       <w:lvlText w:val="%1."/>
       <w:lvlJc w:val="left"/>
       <w:pPr>
@@ -5506,7 +5609,7 @@
     <w:lvl w:ilvl="0">
       <w:start w:val="1"/>
       <w:numFmt w:val="decimal"/>
-      <w:pStyle w:val="ListNumber2"/>
+      <w:pStyle w:val="Listennummer2"/>
       <w:lvlText w:val="%1."/>
       <w:lvlJc w:val="left"/>
       <w:pPr>
@@ -5524,7 +5627,7 @@
     <w:lvl w:ilvl="0">
       <w:start w:val="1"/>
       <w:numFmt w:val="bullet"/>
-      <w:pStyle w:val="ListBullet5"/>
+      <w:pStyle w:val="Aufzhlungszeichen5"/>
       <w:lvlText w:val=""/>
       <w:lvlJc w:val="left"/>
       <w:pPr>
@@ -5545,7 +5648,7 @@
     <w:lvl w:ilvl="0">
       <w:start w:val="1"/>
       <w:numFmt w:val="bullet"/>
-      <w:pStyle w:val="ListBullet4"/>
+      <w:pStyle w:val="Aufzhlungszeichen4"/>
       <w:lvlText w:val=""/>
       <w:lvlJc w:val="left"/>
       <w:pPr>
@@ -5566,7 +5669,7 @@
     <w:lvl w:ilvl="0">
       <w:start w:val="1"/>
       <w:numFmt w:val="bullet"/>
-      <w:pStyle w:val="ListBullet3"/>
+      <w:pStyle w:val="Aufzhlungszeichen3"/>
       <w:lvlText w:val=""/>
       <w:lvlJc w:val="left"/>
       <w:pPr>
@@ -5587,7 +5690,7 @@
     <w:lvl w:ilvl="0">
       <w:start w:val="1"/>
       <w:numFmt w:val="bullet"/>
-      <w:pStyle w:val="ListBullet2"/>
+      <w:pStyle w:val="Aufzhlungszeichen2"/>
       <w:lvlText w:val=""/>
       <w:lvlJc w:val="left"/>
       <w:pPr>
@@ -5608,7 +5711,7 @@
     <w:lvl w:ilvl="0">
       <w:start w:val="1"/>
       <w:numFmt w:val="decimal"/>
-      <w:pStyle w:val="ListNumber"/>
+      <w:pStyle w:val="Listennummer"/>
       <w:lvlText w:val="%1."/>
       <w:lvlJc w:val="left"/>
       <w:pPr>
@@ -5646,7 +5749,7 @@
     <w:lvl w:ilvl="0">
       <w:start w:val="1"/>
       <w:numFmt w:val="decimal"/>
-      <w:pStyle w:val="Heading1"/>
+      <w:pStyle w:val="berschrift1"/>
       <w:lvlText w:val="%1"/>
       <w:lvlJc w:val="left"/>
       <w:pPr>
@@ -5656,7 +5759,7 @@
     <w:lvl w:ilvl="1">
       <w:start w:val="1"/>
       <w:numFmt w:val="decimal"/>
-      <w:pStyle w:val="Heading2"/>
+      <w:pStyle w:val="berschrift2"/>
       <w:lvlText w:val="%1.%2"/>
       <w:lvlJc w:val="left"/>
       <w:pPr>
@@ -5666,7 +5769,7 @@
     <w:lvl w:ilvl="2">
       <w:start w:val="1"/>
       <w:numFmt w:val="decimal"/>
-      <w:pStyle w:val="Heading3"/>
+      <w:pStyle w:val="berschrift3"/>
       <w:lvlText w:val="%1.%2.%3"/>
       <w:lvlJc w:val="left"/>
       <w:pPr>
@@ -5676,7 +5779,7 @@
     <w:lvl w:ilvl="3">
       <w:start w:val="1"/>
       <w:numFmt w:val="decimal"/>
-      <w:pStyle w:val="Heading4"/>
+      <w:pStyle w:val="berschrift4"/>
       <w:lvlText w:val="%1.%2.%3.%4"/>
       <w:lvlJc w:val="left"/>
       <w:pPr>
@@ -5686,7 +5789,7 @@
     <w:lvl w:ilvl="4">
       <w:start w:val="1"/>
       <w:numFmt w:val="decimal"/>
-      <w:pStyle w:val="Heading5"/>
+      <w:pStyle w:val="berschrift5"/>
       <w:lvlText w:val="%1.%2.%3.%4.%5"/>
       <w:lvlJc w:val="left"/>
       <w:pPr>
@@ -5696,7 +5799,7 @@
     <w:lvl w:ilvl="5">
       <w:start w:val="1"/>
       <w:numFmt w:val="decimal"/>
-      <w:pStyle w:val="Heading6"/>
+      <w:pStyle w:val="berschrift6"/>
       <w:lvlText w:val="%1.%2.%3.%4.%5.%6"/>
       <w:lvlJc w:val="left"/>
       <w:pPr>
@@ -5706,7 +5809,7 @@
     <w:lvl w:ilvl="6">
       <w:start w:val="1"/>
       <w:numFmt w:val="decimal"/>
-      <w:pStyle w:val="Heading7"/>
+      <w:pStyle w:val="berschrift7"/>
       <w:lvlText w:val="%1.%2.%3.%4.%5.%6.%7"/>
       <w:lvlJc w:val="left"/>
       <w:pPr>
@@ -5716,7 +5819,7 @@
     <w:lvl w:ilvl="7">
       <w:start w:val="1"/>
       <w:numFmt w:val="decimal"/>
-      <w:pStyle w:val="Heading8"/>
+      <w:pStyle w:val="berschrift8"/>
       <w:lvlText w:val="%1.%2.%3.%4.%5.%6.%7.%8"/>
       <w:lvlJc w:val="left"/>
       <w:pPr>
@@ -5726,7 +5829,7 @@
     <w:lvl w:ilvl="8">
       <w:start w:val="1"/>
       <w:numFmt w:val="decimal"/>
-      <w:pStyle w:val="Heading9"/>
+      <w:pStyle w:val="berschrift9"/>
       <w:lvlText w:val="%1.%2.%3.%4.%5.%6.%7.%8.%9"/>
       <w:lvlJc w:val="left"/>
       <w:pPr>
@@ -7556,7 +7659,7 @@
     <w:lvl w:ilvl="0" w:tplc="7C3A2DCE">
       <w:start w:val="1"/>
       <w:numFmt w:val="bullet"/>
-      <w:pStyle w:val="ListBullet"/>
+      <w:pStyle w:val="Aufzhlungszeichen"/>
       <w:lvlText w:val=""/>
       <w:lvlJc w:val="left"/>
       <w:pPr>
@@ -7782,7 +7885,7 @@
     <w:nsid w:val="52181D0F"/>
     <w:multiLevelType w:val="multilevel"/>
     <w:tmpl w:val="04070023"/>
-    <w:styleLink w:val="ArticleSection"/>
+    <w:styleLink w:val="ArtikelAbschnitt"/>
     <w:lvl w:ilvl="0">
       <w:start w:val="1"/>
       <w:numFmt w:val="upperRoman"/>
@@ -9054,6 +9157,9 @@
   </w:num>
   <w:num w:numId="44">
     <w:abstractNumId w:val="16"/>
+  </w:num>
+  <w:num w:numId="45">
+    <w:abstractNumId w:val="10"/>
   </w:num>
 </w:numbering>
 </file>
@@ -9425,7 +9531,7 @@
     <w:lsdException w:name="Unresolved Mention" w:semiHidden="1" w:uiPriority="99" w:unhideWhenUsed="1"/>
     <w:lsdException w:name="Smart Link" w:semiHidden="1" w:uiPriority="99" w:unhideWhenUsed="1"/>
   </w:latentStyles>
-  <w:style w:type="paragraph" w:default="1" w:styleId="Normal">
+  <w:style w:type="paragraph" w:default="1" w:styleId="Standard">
     <w:name w:val="Normal"/>
     <w:qFormat/>
     <w:rsid w:val="00DD54FE"/>
@@ -9437,11 +9543,11 @@
       <w:lang w:eastAsia="de-DE"/>
     </w:rPr>
   </w:style>
-  <w:style w:type="paragraph" w:styleId="Heading1">
+  <w:style w:type="paragraph" w:styleId="berschrift1">
     <w:name w:val="heading 1"/>
-    <w:basedOn w:val="Normal"/>
-    <w:next w:val="Normal"/>
-    <w:link w:val="Heading1Char"/>
+    <w:basedOn w:val="Standard"/>
+    <w:next w:val="Standard"/>
+    <w:link w:val="berschrift1Zchn"/>
     <w:qFormat/>
     <w:rsid w:val="00B91D02"/>
     <w:pPr>
@@ -9462,11 +9568,11 @@
       <w:szCs w:val="28"/>
     </w:rPr>
   </w:style>
-  <w:style w:type="paragraph" w:styleId="Heading2">
+  <w:style w:type="paragraph" w:styleId="berschrift2">
     <w:name w:val="heading 2"/>
-    <w:basedOn w:val="Normal"/>
-    <w:next w:val="Normal"/>
-    <w:link w:val="Heading2Char"/>
+    <w:basedOn w:val="Standard"/>
+    <w:next w:val="Standard"/>
+    <w:link w:val="berschrift2Zchn"/>
     <w:qFormat/>
     <w:rsid w:val="00957E4A"/>
     <w:pPr>
@@ -9489,10 +9595,10 @@
       <w:szCs w:val="28"/>
     </w:rPr>
   </w:style>
-  <w:style w:type="paragraph" w:styleId="Heading3">
+  <w:style w:type="paragraph" w:styleId="berschrift3">
     <w:name w:val="heading 3"/>
-    <w:basedOn w:val="Normal"/>
-    <w:next w:val="Normal"/>
+    <w:basedOn w:val="Standard"/>
+    <w:next w:val="Standard"/>
     <w:qFormat/>
     <w:rsid w:val="00957E4A"/>
     <w:pPr>
@@ -9515,10 +9621,10 @@
       <w:szCs w:val="26"/>
     </w:rPr>
   </w:style>
-  <w:style w:type="paragraph" w:styleId="Heading4">
+  <w:style w:type="paragraph" w:styleId="berschrift4">
     <w:name w:val="heading 4"/>
-    <w:basedOn w:val="Normal"/>
-    <w:next w:val="Normal"/>
+    <w:basedOn w:val="Standard"/>
+    <w:next w:val="Standard"/>
     <w:rsid w:val="00B91D02"/>
     <w:pPr>
       <w:keepNext/>
@@ -9539,10 +9645,10 @@
       <w:szCs w:val="28"/>
     </w:rPr>
   </w:style>
-  <w:style w:type="paragraph" w:styleId="Heading5">
+  <w:style w:type="paragraph" w:styleId="berschrift5">
     <w:name w:val="heading 5"/>
-    <w:basedOn w:val="Normal"/>
-    <w:next w:val="Normal"/>
+    <w:basedOn w:val="Standard"/>
+    <w:next w:val="Standard"/>
     <w:rsid w:val="00B91D02"/>
     <w:pPr>
       <w:numPr>
@@ -9563,10 +9669,10 @@
       <w:szCs w:val="26"/>
     </w:rPr>
   </w:style>
-  <w:style w:type="paragraph" w:styleId="Heading6">
+  <w:style w:type="paragraph" w:styleId="berschrift6">
     <w:name w:val="heading 6"/>
-    <w:basedOn w:val="Normal"/>
-    <w:next w:val="Normal"/>
+    <w:basedOn w:val="Standard"/>
+    <w:next w:val="Standard"/>
     <w:rsid w:val="00B91D02"/>
     <w:pPr>
       <w:numPr>
@@ -9586,10 +9692,10 @@
       <w:szCs w:val="22"/>
     </w:rPr>
   </w:style>
-  <w:style w:type="paragraph" w:styleId="Heading7">
+  <w:style w:type="paragraph" w:styleId="berschrift7">
     <w:name w:val="heading 7"/>
-    <w:basedOn w:val="Normal"/>
-    <w:next w:val="Normal"/>
+    <w:basedOn w:val="Standard"/>
+    <w:next w:val="Standard"/>
     <w:rsid w:val="00B91D02"/>
     <w:pPr>
       <w:numPr>
@@ -9604,10 +9710,10 @@
       <w:sz w:val="24"/>
     </w:rPr>
   </w:style>
-  <w:style w:type="paragraph" w:styleId="Heading8">
+  <w:style w:type="paragraph" w:styleId="berschrift8">
     <w:name w:val="heading 8"/>
-    <w:basedOn w:val="Normal"/>
-    <w:next w:val="Normal"/>
+    <w:basedOn w:val="Standard"/>
+    <w:next w:val="Standard"/>
     <w:rsid w:val="00B91D02"/>
     <w:pPr>
       <w:numPr>
@@ -9624,10 +9730,10 @@
       <w:sz w:val="24"/>
     </w:rPr>
   </w:style>
-  <w:style w:type="paragraph" w:styleId="Heading9">
+  <w:style w:type="paragraph" w:styleId="berschrift9">
     <w:name w:val="heading 9"/>
-    <w:basedOn w:val="Normal"/>
-    <w:next w:val="Normal"/>
+    <w:basedOn w:val="Standard"/>
+    <w:next w:val="Standard"/>
     <w:rsid w:val="00B91D02"/>
     <w:pPr>
       <w:numPr>
@@ -9642,13 +9748,13 @@
       <w:szCs w:val="22"/>
     </w:rPr>
   </w:style>
-  <w:style w:type="character" w:default="1" w:styleId="DefaultParagraphFont">
+  <w:style w:type="character" w:default="1" w:styleId="Absatz-Standardschriftart">
     <w:name w:val="Default Paragraph Font"/>
     <w:uiPriority w:val="1"/>
     <w:semiHidden/>
     <w:unhideWhenUsed/>
   </w:style>
-  <w:style w:type="table" w:default="1" w:styleId="TableNormal">
+  <w:style w:type="table" w:default="1" w:styleId="NormaleTabelle">
     <w:name w:val="Normal Table"/>
     <w:uiPriority w:val="99"/>
     <w:semiHidden/>
@@ -9663,16 +9769,16 @@
       </w:tblCellMar>
     </w:tblPr>
   </w:style>
-  <w:style w:type="numbering" w:default="1" w:styleId="NoList">
+  <w:style w:type="numbering" w:default="1" w:styleId="KeineListe">
     <w:name w:val="No List"/>
     <w:uiPriority w:val="99"/>
     <w:semiHidden/>
     <w:unhideWhenUsed/>
   </w:style>
-  <w:style w:type="paragraph" w:styleId="Title">
+  <w:style w:type="paragraph" w:styleId="Titel">
     <w:name w:val="Title"/>
-    <w:basedOn w:val="Normal"/>
-    <w:next w:val="Normal"/>
+    <w:basedOn w:val="Standard"/>
+    <w:next w:val="Standard"/>
     <w:qFormat/>
     <w:rsid w:val="001D3EE0"/>
     <w:rPr>
@@ -9683,7 +9789,7 @@
   </w:style>
   <w:style w:type="numbering" w:styleId="1ai">
     <w:name w:val="Outline List 1"/>
-    <w:basedOn w:val="NoList"/>
+    <w:basedOn w:val="KeineListe"/>
     <w:semiHidden/>
     <w:rsid w:val="007A33A6"/>
     <w:pPr>
@@ -9692,16 +9798,16 @@
       </w:numPr>
     </w:pPr>
   </w:style>
-  <w:style w:type="paragraph" w:styleId="Salutation">
+  <w:style w:type="paragraph" w:styleId="Anrede">
     <w:name w:val="Salutation"/>
-    <w:basedOn w:val="Normal"/>
-    <w:next w:val="Normal"/>
+    <w:basedOn w:val="Standard"/>
+    <w:next w:val="Standard"/>
     <w:semiHidden/>
     <w:rsid w:val="007A33A6"/>
   </w:style>
-  <w:style w:type="numbering" w:styleId="ArticleSection">
+  <w:style w:type="numbering" w:styleId="ArtikelAbschnitt">
     <w:name w:val="Outline List 3"/>
-    <w:basedOn w:val="NoList"/>
+    <w:basedOn w:val="KeineListe"/>
     <w:semiHidden/>
     <w:rsid w:val="007A33A6"/>
     <w:pPr>
@@ -9710,10 +9816,10 @@
       </w:numPr>
     </w:pPr>
   </w:style>
-  <w:style w:type="paragraph" w:styleId="ListBullet">
+  <w:style w:type="paragraph" w:styleId="Aufzhlungszeichen">
     <w:name w:val="List Bullet"/>
     <w:aliases w:val="Aufzählung1"/>
-    <w:basedOn w:val="Normal"/>
+    <w:basedOn w:val="Standard"/>
     <w:unhideWhenUsed/>
     <w:qFormat/>
     <w:rsid w:val="00FD08EA"/>
@@ -9730,9 +9836,9 @@
       <w:lang w:eastAsia="en-US"/>
     </w:rPr>
   </w:style>
-  <w:style w:type="paragraph" w:styleId="ListBullet2">
+  <w:style w:type="paragraph" w:styleId="Aufzhlungszeichen2">
     <w:name w:val="List Bullet 2"/>
-    <w:basedOn w:val="Normal"/>
+    <w:basedOn w:val="Standard"/>
     <w:semiHidden/>
     <w:rsid w:val="007A33A6"/>
     <w:pPr>
@@ -9741,9 +9847,9 @@
       </w:numPr>
     </w:pPr>
   </w:style>
-  <w:style w:type="paragraph" w:styleId="ListBullet3">
+  <w:style w:type="paragraph" w:styleId="Aufzhlungszeichen3">
     <w:name w:val="List Bullet 3"/>
-    <w:basedOn w:val="Normal"/>
+    <w:basedOn w:val="Standard"/>
     <w:semiHidden/>
     <w:rsid w:val="007A33A6"/>
     <w:pPr>
@@ -9752,9 +9858,9 @@
       </w:numPr>
     </w:pPr>
   </w:style>
-  <w:style w:type="paragraph" w:styleId="ListBullet4">
+  <w:style w:type="paragraph" w:styleId="Aufzhlungszeichen4">
     <w:name w:val="List Bullet 4"/>
-    <w:basedOn w:val="Normal"/>
+    <w:basedOn w:val="Standard"/>
     <w:semiHidden/>
     <w:rsid w:val="007A33A6"/>
     <w:pPr>
@@ -9763,9 +9869,9 @@
       </w:numPr>
     </w:pPr>
   </w:style>
-  <w:style w:type="paragraph" w:styleId="ListBullet5">
+  <w:style w:type="paragraph" w:styleId="Aufzhlungszeichen5">
     <w:name w:val="List Bullet 5"/>
-    <w:basedOn w:val="Normal"/>
+    <w:basedOn w:val="Standard"/>
     <w:semiHidden/>
     <w:rsid w:val="007A33A6"/>
     <w:pPr>
@@ -9774,7 +9880,7 @@
       </w:numPr>
     </w:pPr>
   </w:style>
-  <w:style w:type="character" w:styleId="Strong">
+  <w:style w:type="character" w:styleId="Fett">
     <w:name w:val="Strong"/>
     <w:uiPriority w:val="22"/>
     <w:qFormat/>
@@ -9785,22 +9891,22 @@
       <w:bCs/>
     </w:rPr>
   </w:style>
-  <w:style w:type="paragraph" w:styleId="E-mailSignature">
+  <w:style w:type="paragraph" w:styleId="E-Mail-Signatur">
     <w:name w:val="E-mail Signature"/>
-    <w:basedOn w:val="Normal"/>
+    <w:basedOn w:val="Standard"/>
     <w:semiHidden/>
     <w:rsid w:val="007A33A6"/>
   </w:style>
-  <w:style w:type="paragraph" w:styleId="Closing">
+  <w:style w:type="paragraph" w:styleId="Gruformel">
     <w:name w:val="Closing"/>
-    <w:basedOn w:val="Normal"/>
+    <w:basedOn w:val="Standard"/>
     <w:semiHidden/>
     <w:rsid w:val="007A33A6"/>
     <w:pPr>
       <w:ind w:left="4252"/>
     </w:pPr>
   </w:style>
-  <w:style w:type="character" w:styleId="Emphasis">
+  <w:style w:type="character" w:styleId="Hervorhebung">
     <w:name w:val="Emphasis"/>
     <w:rsid w:val="007A33A6"/>
     <w:rPr>
@@ -9808,9 +9914,9 @@
       <w:iCs/>
     </w:rPr>
   </w:style>
-  <w:style w:type="paragraph" w:styleId="HTMLAddress">
+  <w:style w:type="paragraph" w:styleId="HTMLAdresse">
     <w:name w:val="HTML Address"/>
-    <w:basedOn w:val="Normal"/>
+    <w:basedOn w:val="Standard"/>
     <w:semiHidden/>
     <w:rsid w:val="007A33A6"/>
     <w:rPr>
@@ -9818,13 +9924,13 @@
       <w:iCs/>
     </w:rPr>
   </w:style>
-  <w:style w:type="character" w:styleId="HTMLAcronym">
+  <w:style w:type="character" w:styleId="HTMLAkronym">
     <w:name w:val="HTML Acronym"/>
-    <w:basedOn w:val="DefaultParagraphFont"/>
+    <w:basedOn w:val="Absatz-Standardschriftart"/>
     <w:semiHidden/>
     <w:rsid w:val="007A33A6"/>
   </w:style>
-  <w:style w:type="character" w:styleId="HTMLSample">
+  <w:style w:type="character" w:styleId="HTMLBeispiel">
     <w:name w:val="HTML Sample"/>
     <w:semiHidden/>
     <w:rsid w:val="007A33A6"/>
@@ -9841,7 +9947,7 @@
       <w:iCs/>
     </w:rPr>
   </w:style>
-  <w:style w:type="character" w:styleId="HTMLTypewriter">
+  <w:style w:type="character" w:styleId="HTMLSchreibmaschine">
     <w:name w:val="HTML Typewriter"/>
     <w:semiHidden/>
     <w:rsid w:val="007A33A6"/>
@@ -9851,7 +9957,7 @@
       <w:szCs w:val="20"/>
     </w:rPr>
   </w:style>
-  <w:style w:type="character" w:styleId="HTMLKeyboard">
+  <w:style w:type="character" w:styleId="HTMLTastatur">
     <w:name w:val="HTML Keyboard"/>
     <w:semiHidden/>
     <w:rsid w:val="007A33A6"/>
@@ -9870,16 +9976,16 @@
       <w:iCs/>
     </w:rPr>
   </w:style>
-  <w:style w:type="paragraph" w:styleId="HTMLPreformatted">
+  <w:style w:type="paragraph" w:styleId="HTMLVorformatiert">
     <w:name w:val="HTML Preformatted"/>
-    <w:basedOn w:val="Normal"/>
+    <w:basedOn w:val="Standard"/>
     <w:semiHidden/>
     <w:rsid w:val="007A33A6"/>
     <w:rPr>
       <w:rFonts w:ascii="Courier New" w:hAnsi="Courier New" w:cs="Courier New"/>
     </w:rPr>
   </w:style>
-  <w:style w:type="character" w:styleId="HTMLCite">
+  <w:style w:type="character" w:styleId="HTMLZitat">
     <w:name w:val="HTML Cite"/>
     <w:semiHidden/>
     <w:rsid w:val="007A33A6"/>
@@ -9890,8 +9996,8 @@
   </w:style>
   <w:style w:type="paragraph" w:styleId="Index1">
     <w:name w:val="index 1"/>
-    <w:basedOn w:val="Normal"/>
-    <w:next w:val="Normal"/>
+    <w:basedOn w:val="Standard"/>
+    <w:next w:val="Standard"/>
     <w:autoRedefine/>
     <w:semiHidden/>
     <w:rsid w:val="007A33A6"/>
@@ -9901,8 +10007,8 @@
   </w:style>
   <w:style w:type="paragraph" w:styleId="Index2">
     <w:name w:val="index 2"/>
-    <w:basedOn w:val="Normal"/>
-    <w:next w:val="Normal"/>
+    <w:basedOn w:val="Standard"/>
+    <w:next w:val="Standard"/>
     <w:autoRedefine/>
     <w:semiHidden/>
     <w:rsid w:val="007A33A6"/>
@@ -9912,8 +10018,8 @@
   </w:style>
   <w:style w:type="paragraph" w:styleId="Index3">
     <w:name w:val="index 3"/>
-    <w:basedOn w:val="Normal"/>
-    <w:next w:val="Normal"/>
+    <w:basedOn w:val="Standard"/>
+    <w:next w:val="Standard"/>
     <w:autoRedefine/>
     <w:semiHidden/>
     <w:rsid w:val="007A33A6"/>
@@ -9923,8 +10029,8 @@
   </w:style>
   <w:style w:type="paragraph" w:styleId="Index4">
     <w:name w:val="index 4"/>
-    <w:basedOn w:val="Normal"/>
-    <w:next w:val="Normal"/>
+    <w:basedOn w:val="Standard"/>
+    <w:next w:val="Standard"/>
     <w:autoRedefine/>
     <w:semiHidden/>
     <w:rsid w:val="007A33A6"/>
@@ -9934,8 +10040,8 @@
   </w:style>
   <w:style w:type="paragraph" w:styleId="Index5">
     <w:name w:val="index 5"/>
-    <w:basedOn w:val="Normal"/>
-    <w:next w:val="Normal"/>
+    <w:basedOn w:val="Standard"/>
+    <w:next w:val="Standard"/>
     <w:autoRedefine/>
     <w:semiHidden/>
     <w:rsid w:val="007A33A6"/>
@@ -9945,8 +10051,8 @@
   </w:style>
   <w:style w:type="paragraph" w:styleId="Index6">
     <w:name w:val="index 6"/>
-    <w:basedOn w:val="Normal"/>
-    <w:next w:val="Normal"/>
+    <w:basedOn w:val="Standard"/>
+    <w:next w:val="Standard"/>
     <w:autoRedefine/>
     <w:semiHidden/>
     <w:rsid w:val="007A33A6"/>
@@ -9956,8 +10062,8 @@
   </w:style>
   <w:style w:type="paragraph" w:styleId="Index7">
     <w:name w:val="index 7"/>
-    <w:basedOn w:val="Normal"/>
-    <w:next w:val="Normal"/>
+    <w:basedOn w:val="Standard"/>
+    <w:next w:val="Standard"/>
     <w:autoRedefine/>
     <w:semiHidden/>
     <w:rsid w:val="007A33A6"/>
@@ -9967,8 +10073,8 @@
   </w:style>
   <w:style w:type="paragraph" w:styleId="Index8">
     <w:name w:val="index 8"/>
-    <w:basedOn w:val="Normal"/>
-    <w:next w:val="Normal"/>
+    <w:basedOn w:val="Standard"/>
+    <w:next w:val="Standard"/>
     <w:autoRedefine/>
     <w:semiHidden/>
     <w:rsid w:val="007A33A6"/>
@@ -9978,8 +10084,8 @@
   </w:style>
   <w:style w:type="paragraph" w:styleId="Index9">
     <w:name w:val="index 9"/>
-    <w:basedOn w:val="Normal"/>
-    <w:next w:val="Normal"/>
+    <w:basedOn w:val="Standard"/>
+    <w:next w:val="Standard"/>
     <w:autoRedefine/>
     <w:semiHidden/>
     <w:rsid w:val="007A33A6"/>
@@ -9987,9 +10093,9 @@
       <w:ind w:left="1980" w:hanging="220"/>
     </w:pPr>
   </w:style>
-  <w:style w:type="paragraph" w:styleId="IndexHeading">
+  <w:style w:type="paragraph" w:styleId="Indexberschrift">
     <w:name w:val="index heading"/>
-    <w:basedOn w:val="Normal"/>
+    <w:basedOn w:val="Standard"/>
     <w:next w:val="Index1"/>
     <w:semiHidden/>
     <w:rsid w:val="007A33A6"/>
@@ -9999,66 +10105,66 @@
       <w:bCs/>
     </w:rPr>
   </w:style>
-  <w:style w:type="paragraph" w:styleId="CommentText">
+  <w:style w:type="paragraph" w:styleId="Kommentartext">
     <w:name w:val="annotation text"/>
-    <w:basedOn w:val="Normal"/>
-    <w:link w:val="CommentTextChar"/>
+    <w:basedOn w:val="Standard"/>
+    <w:link w:val="KommentartextZchn"/>
     <w:rsid w:val="002A1EC4"/>
     <w:rPr>
       <w:i/>
     </w:rPr>
   </w:style>
-  <w:style w:type="paragraph" w:styleId="List">
+  <w:style w:type="paragraph" w:styleId="Liste">
     <w:name w:val="List"/>
-    <w:basedOn w:val="Normal"/>
-    <w:link w:val="ListChar"/>
+    <w:basedOn w:val="Standard"/>
+    <w:link w:val="ListeZchn"/>
     <w:semiHidden/>
     <w:rsid w:val="007A33A6"/>
     <w:pPr>
       <w:ind w:left="283" w:hanging="283"/>
     </w:pPr>
   </w:style>
-  <w:style w:type="paragraph" w:styleId="List2">
+  <w:style w:type="paragraph" w:styleId="Liste2">
     <w:name w:val="List 2"/>
-    <w:basedOn w:val="Normal"/>
-    <w:link w:val="List2Char"/>
+    <w:basedOn w:val="Standard"/>
+    <w:link w:val="Liste2Zchn"/>
     <w:semiHidden/>
     <w:rsid w:val="007A33A6"/>
     <w:pPr>
       <w:ind w:left="566" w:hanging="283"/>
     </w:pPr>
   </w:style>
-  <w:style w:type="paragraph" w:styleId="List3">
+  <w:style w:type="paragraph" w:styleId="Liste3">
     <w:name w:val="List 3"/>
-    <w:basedOn w:val="Normal"/>
-    <w:link w:val="List3Char"/>
+    <w:basedOn w:val="Standard"/>
+    <w:link w:val="Liste3Zchn"/>
     <w:semiHidden/>
     <w:rsid w:val="007A33A6"/>
     <w:pPr>
       <w:ind w:left="849" w:hanging="283"/>
     </w:pPr>
   </w:style>
-  <w:style w:type="paragraph" w:styleId="List4">
+  <w:style w:type="paragraph" w:styleId="Liste4">
     <w:name w:val="List 4"/>
-    <w:basedOn w:val="Normal"/>
+    <w:basedOn w:val="Standard"/>
     <w:semiHidden/>
     <w:rsid w:val="007A33A6"/>
     <w:pPr>
       <w:ind w:left="1132" w:hanging="283"/>
     </w:pPr>
   </w:style>
-  <w:style w:type="paragraph" w:styleId="List5">
+  <w:style w:type="paragraph" w:styleId="Liste5">
     <w:name w:val="List 5"/>
-    <w:basedOn w:val="Normal"/>
+    <w:basedOn w:val="Standard"/>
     <w:semiHidden/>
     <w:rsid w:val="007A33A6"/>
     <w:pPr>
       <w:ind w:left="1415" w:hanging="283"/>
     </w:pPr>
   </w:style>
-  <w:style w:type="paragraph" w:styleId="ListContinue">
+  <w:style w:type="paragraph" w:styleId="Listenfortsetzung">
     <w:name w:val="List Continue"/>
-    <w:basedOn w:val="Normal"/>
+    <w:basedOn w:val="Standard"/>
     <w:semiHidden/>
     <w:rsid w:val="007A33A6"/>
     <w:pPr>
@@ -10066,9 +10172,9 @@
       <w:ind w:left="283"/>
     </w:pPr>
   </w:style>
-  <w:style w:type="paragraph" w:styleId="ListContinue2">
+  <w:style w:type="paragraph" w:styleId="Listenfortsetzung2">
     <w:name w:val="List Continue 2"/>
-    <w:basedOn w:val="Normal"/>
+    <w:basedOn w:val="Standard"/>
     <w:semiHidden/>
     <w:rsid w:val="007A33A6"/>
     <w:pPr>
@@ -10076,9 +10182,9 @@
       <w:ind w:left="566"/>
     </w:pPr>
   </w:style>
-  <w:style w:type="paragraph" w:styleId="ListContinue3">
+  <w:style w:type="paragraph" w:styleId="Listenfortsetzung3">
     <w:name w:val="List Continue 3"/>
-    <w:basedOn w:val="Normal"/>
+    <w:basedOn w:val="Standard"/>
     <w:semiHidden/>
     <w:rsid w:val="007A33A6"/>
     <w:pPr>
@@ -10086,9 +10192,9 @@
       <w:ind w:left="849"/>
     </w:pPr>
   </w:style>
-  <w:style w:type="paragraph" w:styleId="ListContinue4">
+  <w:style w:type="paragraph" w:styleId="Listenfortsetzung4">
     <w:name w:val="List Continue 4"/>
-    <w:basedOn w:val="Normal"/>
+    <w:basedOn w:val="Standard"/>
     <w:semiHidden/>
     <w:rsid w:val="007A33A6"/>
     <w:pPr>
@@ -10096,9 +10202,9 @@
       <w:ind w:left="1132"/>
     </w:pPr>
   </w:style>
-  <w:style w:type="paragraph" w:styleId="ListContinue5">
+  <w:style w:type="paragraph" w:styleId="Listenfortsetzung5">
     <w:name w:val="List Continue 5"/>
-    <w:basedOn w:val="Normal"/>
+    <w:basedOn w:val="Standard"/>
     <w:semiHidden/>
     <w:rsid w:val="007A33A6"/>
     <w:pPr>
@@ -10106,9 +10212,9 @@
       <w:ind w:left="1415"/>
     </w:pPr>
   </w:style>
-  <w:style w:type="paragraph" w:styleId="ListNumber">
+  <w:style w:type="paragraph" w:styleId="Listennummer">
     <w:name w:val="List Number"/>
-    <w:basedOn w:val="Normal"/>
+    <w:basedOn w:val="Standard"/>
     <w:semiHidden/>
     <w:rsid w:val="007A33A6"/>
     <w:pPr>
@@ -10117,9 +10223,9 @@
       </w:numPr>
     </w:pPr>
   </w:style>
-  <w:style w:type="paragraph" w:styleId="ListNumber2">
+  <w:style w:type="paragraph" w:styleId="Listennummer2">
     <w:name w:val="List Number 2"/>
-    <w:basedOn w:val="Normal"/>
+    <w:basedOn w:val="Standard"/>
     <w:semiHidden/>
     <w:rsid w:val="007A33A6"/>
     <w:pPr>
@@ -10128,9 +10234,9 @@
       </w:numPr>
     </w:pPr>
   </w:style>
-  <w:style w:type="paragraph" w:styleId="ListNumber3">
+  <w:style w:type="paragraph" w:styleId="Listennummer3">
     <w:name w:val="List Number 3"/>
-    <w:basedOn w:val="Normal"/>
+    <w:basedOn w:val="Standard"/>
     <w:semiHidden/>
     <w:rsid w:val="007A33A6"/>
     <w:pPr>
@@ -10139,9 +10245,9 @@
       </w:numPr>
     </w:pPr>
   </w:style>
-  <w:style w:type="paragraph" w:styleId="ListNumber4">
+  <w:style w:type="paragraph" w:styleId="Listennummer4">
     <w:name w:val="List Number 4"/>
-    <w:basedOn w:val="Normal"/>
+    <w:basedOn w:val="Standard"/>
     <w:semiHidden/>
     <w:rsid w:val="007A33A6"/>
     <w:pPr>
@@ -10150,9 +10256,9 @@
       </w:numPr>
     </w:pPr>
   </w:style>
-  <w:style w:type="paragraph" w:styleId="ListNumber5">
+  <w:style w:type="paragraph" w:styleId="Listennummer5">
     <w:name w:val="List Number 5"/>
-    <w:basedOn w:val="Normal"/>
+    <w:basedOn w:val="Standard"/>
     <w:semiHidden/>
     <w:rsid w:val="007A33A6"/>
     <w:pPr>
@@ -10161,9 +10267,9 @@
       </w:numPr>
     </w:pPr>
   </w:style>
-  <w:style w:type="paragraph" w:styleId="NormalWeb">
+  <w:style w:type="paragraph" w:styleId="StandardWeb">
     <w:name w:val="Normal (Web)"/>
-    <w:basedOn w:val="Normal"/>
+    <w:basedOn w:val="Standard"/>
     <w:semiHidden/>
     <w:rsid w:val="007A33A6"/>
     <w:rPr>
@@ -10171,9 +10277,9 @@
       <w:sz w:val="24"/>
     </w:rPr>
   </w:style>
-  <w:style w:type="table" w:styleId="Table3Deffects1">
+  <w:style w:type="table" w:styleId="Tabelle3D-Effekt1">
     <w:name w:val="Table 3D effects 1"/>
-    <w:basedOn w:val="TableNormal"/>
+    <w:basedOn w:val="NormaleTabelle"/>
     <w:semiHidden/>
     <w:rsid w:val="007A33A6"/>
     <w:tblPr/>
@@ -10277,9 +10383,9 @@
       </w:tcPr>
     </w:tblStylePr>
   </w:style>
-  <w:style w:type="table" w:styleId="Table3Deffects2">
+  <w:style w:type="table" w:styleId="Tabelle3D-Effekt2">
     <w:name w:val="Table 3D effects 2"/>
-    <w:basedOn w:val="TableNormal"/>
+    <w:basedOn w:val="NormaleTabelle"/>
     <w:semiHidden/>
     <w:rsid w:val="007A33A6"/>
     <w:tblPr>
@@ -10348,9 +10454,9 @@
       </w:tcPr>
     </w:tblStylePr>
   </w:style>
-  <w:style w:type="table" w:styleId="Table3Deffects3">
+  <w:style w:type="table" w:styleId="Tabelle3D-Effekt3">
     <w:name w:val="Table 3D effects 3"/>
-    <w:basedOn w:val="TableNormal"/>
+    <w:basedOn w:val="NormaleTabelle"/>
     <w:semiHidden/>
     <w:rsid w:val="007A33A6"/>
     <w:tblPr>
@@ -10435,9 +10541,9 @@
       </w:tcPr>
     </w:tblStylePr>
   </w:style>
-  <w:style w:type="table" w:styleId="TableContemporary">
+  <w:style w:type="table" w:styleId="TabelleAktuell">
     <w:name w:val="Table Contemporary"/>
-    <w:basedOn w:val="TableNormal"/>
+    <w:basedOn w:val="NormaleTabelle"/>
     <w:semiHidden/>
     <w:rsid w:val="007A33A6"/>
     <w:tblPr>
@@ -10489,9 +10595,9 @@
       </w:tcPr>
     </w:tblStylePr>
   </w:style>
-  <w:style w:type="table" w:styleId="TableSimple1">
+  <w:style w:type="table" w:styleId="TabelleEinfach1">
     <w:name w:val="Table Simple 1"/>
-    <w:basedOn w:val="TableNormal"/>
+    <w:basedOn w:val="NormaleTabelle"/>
     <w:semiHidden/>
     <w:rsid w:val="007A33A6"/>
     <w:tblPr>
@@ -10524,9 +10630,9 @@
       </w:tcPr>
     </w:tblStylePr>
   </w:style>
-  <w:style w:type="table" w:styleId="TableSimple2">
+  <w:style w:type="table" w:styleId="TabelleEinfach2">
     <w:name w:val="Table Simple 2"/>
-    <w:basedOn w:val="TableNormal"/>
+    <w:basedOn w:val="NormaleTabelle"/>
     <w:semiHidden/>
     <w:rsid w:val="007A33A6"/>
     <w:tblPr/>
@@ -10616,9 +10722,9 @@
       </w:tcPr>
     </w:tblStylePr>
   </w:style>
-  <w:style w:type="table" w:styleId="TableSimple3">
+  <w:style w:type="table" w:styleId="TabelleEinfach3">
     <w:name w:val="Table Simple 3"/>
-    <w:basedOn w:val="TableNormal"/>
+    <w:basedOn w:val="NormaleTabelle"/>
     <w:semiHidden/>
     <w:rsid w:val="007A33A6"/>
     <w:tblPr>
@@ -10648,9 +10754,9 @@
       </w:tcPr>
     </w:tblStylePr>
   </w:style>
-  <w:style w:type="table" w:styleId="TableElegant">
+  <w:style w:type="table" w:styleId="TabelleElegant">
     <w:name w:val="Table Elegant"/>
-    <w:basedOn w:val="TableNormal"/>
+    <w:basedOn w:val="NormaleTabelle"/>
     <w:semiHidden/>
     <w:rsid w:val="007A33A6"/>
     <w:tblPr>
@@ -10680,9 +10786,9 @@
       </w:tcPr>
     </w:tblStylePr>
   </w:style>
-  <w:style w:type="table" w:styleId="TableList1">
+  <w:style w:type="table" w:styleId="TabelleListe1">
     <w:name w:val="Table List 1"/>
-    <w:basedOn w:val="TableNormal"/>
+    <w:basedOn w:val="NormaleTabelle"/>
     <w:semiHidden/>
     <w:rsid w:val="007A33A6"/>
     <w:tblPr>
@@ -10761,9 +10867,9 @@
       </w:tcPr>
     </w:tblStylePr>
   </w:style>
-  <w:style w:type="table" w:styleId="TableList2">
+  <w:style w:type="table" w:styleId="TabelleListe2">
     <w:name w:val="Table List 2"/>
-    <w:basedOn w:val="TableNormal"/>
+    <w:basedOn w:val="NormaleTabelle"/>
     <w:semiHidden/>
     <w:rsid w:val="007A33A6"/>
     <w:tblPr>
@@ -10837,9 +10943,9 @@
       </w:tcPr>
     </w:tblStylePr>
   </w:style>
-  <w:style w:type="table" w:styleId="TableList3">
+  <w:style w:type="table" w:styleId="TabelleListe3">
     <w:name w:val="Table List 3"/>
-    <w:basedOn w:val="TableNormal"/>
+    <w:basedOn w:val="NormaleTabelle"/>
     <w:semiHidden/>
     <w:rsid w:val="007A33A6"/>
     <w:tblPr>
@@ -10892,9 +10998,9 @@
       </w:tcPr>
     </w:tblStylePr>
   </w:style>
-  <w:style w:type="table" w:styleId="TableList4">
+  <w:style w:type="table" w:styleId="TabelleListe4">
     <w:name w:val="Table List 4"/>
-    <w:basedOn w:val="TableNormal"/>
+    <w:basedOn w:val="NormaleTabelle"/>
     <w:semiHidden/>
     <w:rsid w:val="007A33A6"/>
     <w:tblPr>
@@ -10926,9 +11032,9 @@
       </w:tcPr>
     </w:tblStylePr>
   </w:style>
-  <w:style w:type="table" w:styleId="TableList5">
+  <w:style w:type="table" w:styleId="TabelleListe5">
     <w:name w:val="Table List 5"/>
-    <w:basedOn w:val="TableNormal"/>
+    <w:basedOn w:val="NormaleTabelle"/>
     <w:semiHidden/>
     <w:rsid w:val="007A33A6"/>
     <w:tblPr>
@@ -10971,9 +11077,9 @@
       </w:tcPr>
     </w:tblStylePr>
   </w:style>
-  <w:style w:type="table" w:styleId="TableList6">
+  <w:style w:type="table" w:styleId="TabelleListe6">
     <w:name w:val="Table List 6"/>
-    <w:basedOn w:val="TableNormal"/>
+    <w:basedOn w:val="NormaleTabelle"/>
     <w:semiHidden/>
     <w:rsid w:val="007A33A6"/>
     <w:tblPr>
@@ -11027,9 +11133,9 @@
       </w:tcPr>
     </w:tblStylePr>
   </w:style>
-  <w:style w:type="table" w:styleId="TableList7">
+  <w:style w:type="table" w:styleId="TabelleListe7">
     <w:name w:val="Table List 7"/>
-    <w:basedOn w:val="TableNormal"/>
+    <w:basedOn w:val="NormaleTabelle"/>
     <w:semiHidden/>
     <w:rsid w:val="007A33A6"/>
     <w:tblPr>
@@ -11121,9 +11227,9 @@
       </w:tcPr>
     </w:tblStylePr>
   </w:style>
-  <w:style w:type="table" w:styleId="TableList8">
+  <w:style w:type="table" w:styleId="TabelleListe8">
     <w:name w:val="Table List 8"/>
-    <w:basedOn w:val="TableNormal"/>
+    <w:basedOn w:val="NormaleTabelle"/>
     <w:semiHidden/>
     <w:rsid w:val="007A33A6"/>
     <w:tblPr>
@@ -11217,9 +11323,9 @@
       </w:tcPr>
     </w:tblStylePr>
   </w:style>
-  <w:style w:type="table" w:styleId="TableGrid1">
+  <w:style w:type="table" w:styleId="TabelleRaster1">
     <w:name w:val="Table Grid 1"/>
-    <w:basedOn w:val="TableNormal"/>
+    <w:basedOn w:val="NormaleTabelle"/>
     <w:semiHidden/>
     <w:rsid w:val="007A33A6"/>
     <w:tblPr>
@@ -11262,9 +11368,9 @@
       </w:tcPr>
     </w:tblStylePr>
   </w:style>
-  <w:style w:type="table" w:styleId="TableGrid2">
+  <w:style w:type="table" w:styleId="TabelleRaster2">
     <w:name w:val="Table Grid 2"/>
-    <w:basedOn w:val="TableNormal"/>
+    <w:basedOn w:val="NormaleTabelle"/>
     <w:semiHidden/>
     <w:rsid w:val="007A33A6"/>
     <w:tblPr>
@@ -11330,9 +11436,9 @@
       </w:tcPr>
     </w:tblStylePr>
   </w:style>
-  <w:style w:type="table" w:styleId="TableGrid3">
+  <w:style w:type="table" w:styleId="TabelleRaster3">
     <w:name w:val="Table Grid 3"/>
-    <w:basedOn w:val="TableNormal"/>
+    <w:basedOn w:val="NormaleTabelle"/>
     <w:semiHidden/>
     <w:rsid w:val="007A33A6"/>
     <w:tblPr>
@@ -11385,9 +11491,9 @@
       </w:tcPr>
     </w:tblStylePr>
   </w:style>
-  <w:style w:type="table" w:styleId="TableGrid4">
+  <w:style w:type="table" w:styleId="TabelleRaster4">
     <w:name w:val="Table Grid 4"/>
-    <w:basedOn w:val="TableNormal"/>
+    <w:basedOn w:val="NormaleTabelle"/>
     <w:semiHidden/>
     <w:rsid w:val="007A33A6"/>
     <w:tblPr>
@@ -11446,9 +11552,9 @@
       </w:tcPr>
     </w:tblStylePr>
   </w:style>
-  <w:style w:type="table" w:styleId="TableGrid5">
+  <w:style w:type="table" w:styleId="TabelleRaster5">
     <w:name w:val="Table Grid 5"/>
-    <w:basedOn w:val="TableNormal"/>
+    <w:basedOn w:val="NormaleTabelle"/>
     <w:semiHidden/>
     <w:rsid w:val="007A33A6"/>
     <w:tblPr>
@@ -11510,9 +11616,9 @@
       </w:tcPr>
     </w:tblStylePr>
   </w:style>
-  <w:style w:type="table" w:styleId="TableGrid6">
+  <w:style w:type="table" w:styleId="TabelleRaster6">
     <w:name w:val="Table Grid 6"/>
-    <w:basedOn w:val="TableNormal"/>
+    <w:basedOn w:val="NormaleTabelle"/>
     <w:semiHidden/>
     <w:rsid w:val="007A33A6"/>
     <w:tblPr>
@@ -11577,9 +11683,9 @@
       </w:tcPr>
     </w:tblStylePr>
   </w:style>
-  <w:style w:type="table" w:styleId="TableGrid7">
+  <w:style w:type="table" w:styleId="TabelleRaster7">
     <w:name w:val="Table Grid 7"/>
-    <w:basedOn w:val="TableNormal"/>
+    <w:basedOn w:val="NormaleTabelle"/>
     <w:semiHidden/>
     <w:rsid w:val="007A33A6"/>
     <w:rPr>
@@ -11663,9 +11769,9 @@
       </w:tcPr>
     </w:tblStylePr>
   </w:style>
-  <w:style w:type="table" w:styleId="TableGrid8">
+  <w:style w:type="table" w:styleId="TabelleRaster8">
     <w:name w:val="Table Grid 8"/>
-    <w:basedOn w:val="TableNormal"/>
+    <w:basedOn w:val="NormaleTabelle"/>
     <w:semiHidden/>
     <w:rsid w:val="007A33A6"/>
     <w:tblPr>
@@ -11725,9 +11831,9 @@
       </w:tcPr>
     </w:tblStylePr>
   </w:style>
-  <w:style w:type="table" w:styleId="TableColumns1">
+  <w:style w:type="table" w:styleId="TabelleSpalten1">
     <w:name w:val="Table Columns 1"/>
-    <w:basedOn w:val="TableNormal"/>
+    <w:basedOn w:val="NormaleTabelle"/>
     <w:semiHidden/>
     <w:rsid w:val="007A33A6"/>
     <w:rPr>
@@ -11841,9 +11947,9 @@
       </w:tcPr>
     </w:tblStylePr>
   </w:style>
-  <w:style w:type="table" w:styleId="TableColumns2">
+  <w:style w:type="table" w:styleId="TabelleSpalten2">
     <w:name w:val="Table Columns 2"/>
-    <w:basedOn w:val="TableNormal"/>
+    <w:basedOn w:val="NormaleTabelle"/>
     <w:semiHidden/>
     <w:rsid w:val="007A33A6"/>
     <w:rPr>
@@ -11951,9 +12057,9 @@
       </w:tcPr>
     </w:tblStylePr>
   </w:style>
-  <w:style w:type="table" w:styleId="TableColumns3">
+  <w:style w:type="table" w:styleId="TabelleSpalten3">
     <w:name w:val="Table Columns 3"/>
-    <w:basedOn w:val="TableNormal"/>
+    <w:basedOn w:val="NormaleTabelle"/>
     <w:semiHidden/>
     <w:rsid w:val="007A33A6"/>
     <w:rPr>
@@ -12055,9 +12161,9 @@
       </w:tcPr>
     </w:tblStylePr>
   </w:style>
-  <w:style w:type="table" w:styleId="TableColumns4">
+  <w:style w:type="table" w:styleId="TabelleSpalten4">
     <w:name w:val="Table Columns 4"/>
-    <w:basedOn w:val="TableNormal"/>
+    <w:basedOn w:val="NormaleTabelle"/>
     <w:semiHidden/>
     <w:rsid w:val="007A33A6"/>
     <w:tblPr>
@@ -12121,9 +12227,9 @@
       </w:tcPr>
     </w:tblStylePr>
   </w:style>
-  <w:style w:type="table" w:styleId="TableColumns5">
+  <w:style w:type="table" w:styleId="TabelleSpalten5">
     <w:name w:val="Table Columns 5"/>
-    <w:basedOn w:val="TableNormal"/>
+    <w:basedOn w:val="NormaleTabelle"/>
     <w:semiHidden/>
     <w:rsid w:val="007A33A6"/>
     <w:tblPr>
@@ -12207,9 +12313,9 @@
       </w:rPr>
     </w:tblStylePr>
   </w:style>
-  <w:style w:type="table" w:styleId="TableSubtle1">
+  <w:style w:type="table" w:styleId="TabelleSpezial1">
     <w:name w:val="Table Subtle 1"/>
-    <w:basedOn w:val="TableNormal"/>
+    <w:basedOn w:val="NormaleTabelle"/>
     <w:semiHidden/>
     <w:rsid w:val="007A33A6"/>
     <w:tblPr>
@@ -12295,9 +12401,9 @@
       </w:tcPr>
     </w:tblStylePr>
   </w:style>
-  <w:style w:type="table" w:styleId="TableSubtle2">
+  <w:style w:type="table" w:styleId="TabelleSpezial2">
     <w:name w:val="Table Subtle 2"/>
-    <w:basedOn w:val="TableNormal"/>
+    <w:basedOn w:val="NormaleTabelle"/>
     <w:semiHidden/>
     <w:rsid w:val="007A33A6"/>
     <w:tblPr>
@@ -12375,9 +12481,9 @@
       </w:tcPr>
     </w:tblStylePr>
   </w:style>
-  <w:style w:type="table" w:styleId="TableWeb1">
+  <w:style w:type="table" w:styleId="TabelleWeb1">
     <w:name w:val="Table Web 1"/>
-    <w:basedOn w:val="TableNormal"/>
+    <w:basedOn w:val="NormaleTabelle"/>
     <w:semiHidden/>
     <w:rsid w:val="007A33A6"/>
     <w:tblPr>
@@ -12410,9 +12516,9 @@
       </w:tcPr>
     </w:tblStylePr>
   </w:style>
-  <w:style w:type="table" w:styleId="TableWeb2">
+  <w:style w:type="table" w:styleId="TabelleWeb2">
     <w:name w:val="Table Web 2"/>
-    <w:basedOn w:val="TableNormal"/>
+    <w:basedOn w:val="NormaleTabelle"/>
     <w:semiHidden/>
     <w:rsid w:val="007A33A6"/>
     <w:tblPr>
@@ -12445,9 +12551,9 @@
       </w:tcPr>
     </w:tblStylePr>
   </w:style>
-  <w:style w:type="table" w:styleId="TableWeb3">
+  <w:style w:type="table" w:styleId="TabelleWeb3">
     <w:name w:val="Table Web 3"/>
-    <w:basedOn w:val="TableNormal"/>
+    <w:basedOn w:val="NormaleTabelle"/>
     <w:semiHidden/>
     <w:rsid w:val="007A33A6"/>
     <w:tblPr>
@@ -12480,9 +12586,9 @@
       </w:tcPr>
     </w:tblStylePr>
   </w:style>
-  <w:style w:type="table" w:styleId="TableGrid">
+  <w:style w:type="table" w:styleId="Tabellenraster">
     <w:name w:val="Table Grid"/>
-    <w:basedOn w:val="TableNormal"/>
+    <w:basedOn w:val="NormaleTabelle"/>
     <w:uiPriority w:val="59"/>
     <w:rsid w:val="00B302A6"/>
     <w:tblPr>
@@ -12496,27 +12602,27 @@
       </w:tblBorders>
     </w:tblPr>
   </w:style>
-  <w:style w:type="paragraph" w:styleId="BodyText">
+  <w:style w:type="paragraph" w:styleId="Textkrper">
     <w:name w:val="Body Text"/>
-    <w:basedOn w:val="Normal"/>
+    <w:basedOn w:val="Standard"/>
     <w:semiHidden/>
     <w:rsid w:val="007A33A6"/>
     <w:pPr>
       <w:spacing w:after="120"/>
     </w:pPr>
   </w:style>
-  <w:style w:type="paragraph" w:styleId="BodyText2">
+  <w:style w:type="paragraph" w:styleId="Textkrper2">
     <w:name w:val="Body Text 2"/>
-    <w:basedOn w:val="Normal"/>
+    <w:basedOn w:val="Standard"/>
     <w:semiHidden/>
     <w:rsid w:val="007A33A6"/>
     <w:pPr>
       <w:spacing w:after="120" w:line="480" w:lineRule="auto"/>
     </w:pPr>
   </w:style>
-  <w:style w:type="paragraph" w:styleId="BodyText3">
+  <w:style w:type="paragraph" w:styleId="Textkrper3">
     <w:name w:val="Body Text 3"/>
-    <w:basedOn w:val="Normal"/>
+    <w:basedOn w:val="Standard"/>
     <w:semiHidden/>
     <w:rsid w:val="007A33A6"/>
     <w:pPr>
@@ -12527,9 +12633,9 @@
       <w:szCs w:val="16"/>
     </w:rPr>
   </w:style>
-  <w:style w:type="paragraph" w:styleId="BodyTextIndent2">
+  <w:style w:type="paragraph" w:styleId="Textkrper-Einzug2">
     <w:name w:val="Body Text Indent 2"/>
-    <w:basedOn w:val="Normal"/>
+    <w:basedOn w:val="Standard"/>
     <w:semiHidden/>
     <w:rsid w:val="007A33A6"/>
     <w:pPr>
@@ -12537,9 +12643,9 @@
       <w:ind w:left="283"/>
     </w:pPr>
   </w:style>
-  <w:style w:type="paragraph" w:styleId="BodyTextIndent3">
+  <w:style w:type="paragraph" w:styleId="Textkrper-Einzug3">
     <w:name w:val="Body Text Indent 3"/>
-    <w:basedOn w:val="Normal"/>
+    <w:basedOn w:val="Standard"/>
     <w:semiHidden/>
     <w:rsid w:val="007A33A6"/>
     <w:pPr>
@@ -12551,18 +12657,18 @@
       <w:szCs w:val="16"/>
     </w:rPr>
   </w:style>
-  <w:style w:type="paragraph" w:styleId="BodyTextFirstIndent">
+  <w:style w:type="paragraph" w:styleId="Textkrper-Erstzeileneinzug">
     <w:name w:val="Body Text First Indent"/>
-    <w:basedOn w:val="BodyText"/>
+    <w:basedOn w:val="Textkrper"/>
     <w:semiHidden/>
     <w:rsid w:val="007A33A6"/>
     <w:pPr>
       <w:ind w:firstLine="210"/>
     </w:pPr>
   </w:style>
-  <w:style w:type="paragraph" w:styleId="BodyTextIndent">
+  <w:style w:type="paragraph" w:styleId="Textkrper-Zeileneinzug">
     <w:name w:val="Body Text Indent"/>
-    <w:basedOn w:val="Normal"/>
+    <w:basedOn w:val="Standard"/>
     <w:semiHidden/>
     <w:rsid w:val="007A33A6"/>
     <w:pPr>
@@ -12570,27 +12676,27 @@
       <w:ind w:left="283"/>
     </w:pPr>
   </w:style>
-  <w:style w:type="paragraph" w:styleId="BodyTextFirstIndent2">
+  <w:style w:type="paragraph" w:styleId="Textkrper-Erstzeileneinzug2">
     <w:name w:val="Body Text First Indent 2"/>
-    <w:basedOn w:val="BodyTextIndent"/>
+    <w:basedOn w:val="Textkrper-Zeileneinzug"/>
     <w:semiHidden/>
     <w:rsid w:val="007A33A6"/>
     <w:pPr>
       <w:ind w:firstLine="210"/>
     </w:pPr>
   </w:style>
-  <w:style w:type="paragraph" w:styleId="EnvelopeReturn">
+  <w:style w:type="paragraph" w:styleId="Umschlagabsenderadresse">
     <w:name w:val="envelope return"/>
-    <w:basedOn w:val="Normal"/>
+    <w:basedOn w:val="Standard"/>
     <w:semiHidden/>
     <w:rsid w:val="007A33A6"/>
     <w:rPr>
       <w:rFonts w:cs="Arial"/>
     </w:rPr>
   </w:style>
-  <w:style w:type="paragraph" w:styleId="EnvelopeAddress">
+  <w:style w:type="paragraph" w:styleId="Umschlagadresse">
     <w:name w:val="envelope address"/>
-    <w:basedOn w:val="Normal"/>
+    <w:basedOn w:val="Standard"/>
     <w:semiHidden/>
     <w:rsid w:val="007A33A6"/>
     <w:pPr>
@@ -12602,7 +12708,7 @@
       <w:sz w:val="24"/>
     </w:rPr>
   </w:style>
-  <w:style w:type="character" w:styleId="FollowedHyperlink">
+  <w:style w:type="character" w:styleId="BesuchterLink">
     <w:name w:val="FollowedHyperlink"/>
     <w:rsid w:val="002A1EC4"/>
     <w:rPr>
@@ -12622,9 +12728,9 @@
       <w:u w:val="none"/>
     </w:rPr>
   </w:style>
-  <w:style w:type="table" w:styleId="TableColorful1">
+  <w:style w:type="table" w:styleId="TabelleFarbig1">
     <w:name w:val="Table Colorful 1"/>
-    <w:basedOn w:val="TableNormal"/>
+    <w:basedOn w:val="NormaleTabelle"/>
     <w:semiHidden/>
     <w:rsid w:val="007A33A6"/>
     <w:rPr>
@@ -12700,9 +12806,9 @@
       </w:tcPr>
     </w:tblStylePr>
   </w:style>
-  <w:style w:type="table" w:styleId="TableColorful2">
+  <w:style w:type="table" w:styleId="TabelleFarbig2">
     <w:name w:val="Table Colorful 2"/>
-    <w:basedOn w:val="TableNormal"/>
+    <w:basedOn w:val="NormaleTabelle"/>
     <w:semiHidden/>
     <w:rsid w:val="007A33A6"/>
     <w:tblPr>
@@ -12772,9 +12878,9 @@
       </w:tcPr>
     </w:tblStylePr>
   </w:style>
-  <w:style w:type="table" w:styleId="TableColorful3">
+  <w:style w:type="table" w:styleId="TabelleFarbig3">
     <w:name w:val="Table Colorful 3"/>
-    <w:basedOn w:val="TableNormal"/>
+    <w:basedOn w:val="NormaleTabelle"/>
     <w:semiHidden/>
     <w:rsid w:val="007A33A6"/>
     <w:tblPr>
@@ -12828,9 +12934,9 @@
       </w:tcPr>
     </w:tblStylePr>
   </w:style>
-  <w:style w:type="table" w:styleId="TableClassic1">
+  <w:style w:type="table" w:styleId="TabelleKlassisch1">
     <w:name w:val="Table Classic 1"/>
-    <w:basedOn w:val="TableNormal"/>
+    <w:basedOn w:val="NormaleTabelle"/>
     <w:semiHidden/>
     <w:rsid w:val="007A33A6"/>
     <w:tblPr>
@@ -12908,9 +13014,9 @@
       </w:tcPr>
     </w:tblStylePr>
   </w:style>
-  <w:style w:type="table" w:styleId="TableClassic2">
+  <w:style w:type="table" w:styleId="TabelleKlassisch2">
     <w:name w:val="Table Classic 2"/>
-    <w:basedOn w:val="TableNormal"/>
+    <w:basedOn w:val="NormaleTabelle"/>
     <w:semiHidden/>
     <w:rsid w:val="007A33A6"/>
     <w:tblPr>
@@ -12996,9 +13102,9 @@
       </w:tcPr>
     </w:tblStylePr>
   </w:style>
-  <w:style w:type="table" w:styleId="TableClassic3">
+  <w:style w:type="table" w:styleId="TabelleKlassisch3">
     <w:name w:val="Table Classic 3"/>
-    <w:basedOn w:val="TableNormal"/>
+    <w:basedOn w:val="NormaleTabelle"/>
     <w:semiHidden/>
     <w:rsid w:val="007A33A6"/>
     <w:rPr>
@@ -13062,9 +13168,9 @@
       </w:tcPr>
     </w:tblStylePr>
   </w:style>
-  <w:style w:type="table" w:styleId="TableClassic4">
+  <w:style w:type="table" w:styleId="TabelleKlassisch4">
     <w:name w:val="Table Classic 4"/>
-    <w:basedOn w:val="TableNormal"/>
+    <w:basedOn w:val="NormaleTabelle"/>
     <w:semiHidden/>
     <w:rsid w:val="007A33A6"/>
     <w:tblPr>
@@ -13149,9 +13255,9 @@
       </w:tcPr>
     </w:tblStylePr>
   </w:style>
-  <w:style w:type="table" w:styleId="TableProfessional">
+  <w:style w:type="table" w:styleId="TabelleProfessionell">
     <w:name w:val="Table Professional"/>
-    <w:basedOn w:val="TableNormal"/>
+    <w:basedOn w:val="NormaleTabelle"/>
     <w:semiHidden/>
     <w:rsid w:val="007A33A6"/>
     <w:tblPr>
@@ -13183,9 +13289,9 @@
       </w:tcPr>
     </w:tblStylePr>
   </w:style>
-  <w:style w:type="table" w:styleId="TableTheme">
+  <w:style w:type="table" w:styleId="Tabellendesign">
     <w:name w:val="Table Theme"/>
-    <w:basedOn w:val="TableNormal"/>
+    <w:basedOn w:val="NormaleTabelle"/>
     <w:semiHidden/>
     <w:rsid w:val="00B302A6"/>
     <w:tblPr>
@@ -13199,7 +13305,7 @@
       </w:tblBorders>
     </w:tblPr>
   </w:style>
-  <w:style w:type="character" w:styleId="PageNumber">
+  <w:style w:type="character" w:styleId="Seitenzahl">
     <w:name w:val="page number"/>
     <w:semiHidden/>
     <w:rsid w:val="002A1EC4"/>
@@ -13208,7 +13314,7 @@
       <w:sz w:val="18"/>
     </w:rPr>
   </w:style>
-  <w:style w:type="character" w:styleId="LineNumber">
+  <w:style w:type="character" w:styleId="Zeilennummer">
     <w:name w:val="line number"/>
     <w:semiHidden/>
     <w:rsid w:val="007A33A6"/>
@@ -13217,13 +13323,13 @@
       <w:sz w:val="22"/>
     </w:rPr>
   </w:style>
-  <w:style w:type="paragraph" w:styleId="FootnoteText">
+  <w:style w:type="paragraph" w:styleId="Funotentext">
     <w:name w:val="footnote text"/>
-    <w:basedOn w:val="Normal"/>
+    <w:basedOn w:val="Standard"/>
     <w:semiHidden/>
     <w:rsid w:val="00D50946"/>
   </w:style>
-  <w:style w:type="character" w:styleId="FootnoteReference">
+  <w:style w:type="character" w:styleId="Funotenzeichen">
     <w:name w:val="footnote reference"/>
     <w:semiHidden/>
     <w:rsid w:val="00D50946"/>
@@ -13231,9 +13337,9 @@
       <w:vertAlign w:val="superscript"/>
     </w:rPr>
   </w:style>
-  <w:style w:type="paragraph" w:styleId="Header">
+  <w:style w:type="paragraph" w:styleId="Kopfzeile">
     <w:name w:val="header"/>
-    <w:basedOn w:val="Normal"/>
+    <w:basedOn w:val="Standard"/>
     <w:rsid w:val="003A3B15"/>
     <w:pPr>
       <w:tabs>
@@ -13246,9 +13352,9 @@
       <w:sz w:val="24"/>
     </w:rPr>
   </w:style>
-  <w:style w:type="paragraph" w:styleId="Footer">
+  <w:style w:type="paragraph" w:styleId="Fuzeile">
     <w:name w:val="footer"/>
-    <w:basedOn w:val="Normal"/>
+    <w:basedOn w:val="Standard"/>
     <w:rsid w:val="003A3B15"/>
     <w:pPr>
       <w:tabs>
@@ -13260,9 +13366,9 @@
       <w:color w:val="575757"/>
     </w:rPr>
   </w:style>
-  <w:style w:type="paragraph" w:styleId="MessageHeader">
+  <w:style w:type="paragraph" w:styleId="Nachrichtenkopf">
     <w:name w:val="Message Header"/>
-    <w:basedOn w:val="Normal"/>
+    <w:basedOn w:val="Standard"/>
     <w:semiHidden/>
     <w:rsid w:val="002A1EC4"/>
     <w:pPr>
@@ -13280,10 +13386,10 @@
       <w:sz w:val="24"/>
     </w:rPr>
   </w:style>
-  <w:style w:type="paragraph" w:styleId="TOC1">
+  <w:style w:type="paragraph" w:styleId="Verzeichnis1">
     <w:name w:val="toc 1"/>
-    <w:basedOn w:val="Normal"/>
-    <w:next w:val="Normal"/>
+    <w:basedOn w:val="Standard"/>
+    <w:next w:val="Standard"/>
     <w:autoRedefine/>
     <w:uiPriority w:val="39"/>
     <w:rsid w:val="00B91D02"/>
@@ -13300,10 +13406,10 @@
       <w:szCs w:val="24"/>
     </w:rPr>
   </w:style>
-  <w:style w:type="paragraph" w:styleId="TOC2">
+  <w:style w:type="paragraph" w:styleId="Verzeichnis2">
     <w:name w:val="toc 2"/>
-    <w:basedOn w:val="Normal"/>
-    <w:next w:val="Normal"/>
+    <w:basedOn w:val="Standard"/>
+    <w:next w:val="Standard"/>
     <w:autoRedefine/>
     <w:uiPriority w:val="39"/>
     <w:rsid w:val="00B91D02"/>
@@ -13312,10 +13418,10 @@
       <w:szCs w:val="22"/>
     </w:rPr>
   </w:style>
-  <w:style w:type="paragraph" w:styleId="TOC3">
+  <w:style w:type="paragraph" w:styleId="Verzeichnis3">
     <w:name w:val="toc 3"/>
-    <w:basedOn w:val="Normal"/>
-    <w:next w:val="Normal"/>
+    <w:basedOn w:val="Standard"/>
+    <w:next w:val="Standard"/>
     <w:autoRedefine/>
     <w:uiPriority w:val="39"/>
     <w:rsid w:val="00B91D02"/>
@@ -13327,9 +13433,9 @@
       <w:szCs w:val="22"/>
     </w:rPr>
   </w:style>
-  <w:style w:type="paragraph" w:styleId="BlockText">
+  <w:style w:type="paragraph" w:styleId="Blocktext">
     <w:name w:val="Block Text"/>
-    <w:basedOn w:val="Normal"/>
+    <w:basedOn w:val="Standard"/>
     <w:rsid w:val="00B302A6"/>
     <w:pPr>
       <w:tabs>
@@ -13339,41 +13445,41 @@
       <w:ind w:left="431" w:right="1440"/>
     </w:pPr>
   </w:style>
-  <w:style w:type="paragraph" w:styleId="NoteHeading">
+  <w:style w:type="paragraph" w:styleId="Fu-Endnotenberschrift">
     <w:name w:val="Note Heading"/>
-    <w:basedOn w:val="Normal"/>
-    <w:next w:val="Normal"/>
+    <w:basedOn w:val="Standard"/>
+    <w:next w:val="Standard"/>
     <w:semiHidden/>
     <w:rsid w:val="002A1EC4"/>
   </w:style>
-  <w:style w:type="paragraph" w:styleId="Date">
+  <w:style w:type="paragraph" w:styleId="Datum">
     <w:name w:val="Date"/>
-    <w:basedOn w:val="Normal"/>
-    <w:next w:val="Normal"/>
+    <w:basedOn w:val="Standard"/>
+    <w:next w:val="Standard"/>
     <w:semiHidden/>
     <w:rsid w:val="002A1EC4"/>
   </w:style>
-  <w:style w:type="paragraph" w:styleId="NormalIndent">
+  <w:style w:type="paragraph" w:styleId="Standardeinzug">
     <w:name w:val="Normal Indent"/>
-    <w:basedOn w:val="Normal"/>
+    <w:basedOn w:val="Standard"/>
     <w:semiHidden/>
     <w:rsid w:val="002A1EC4"/>
     <w:pPr>
       <w:ind w:left="708"/>
     </w:pPr>
   </w:style>
-  <w:style w:type="paragraph" w:styleId="Signature">
+  <w:style w:type="paragraph" w:styleId="Unterschrift">
     <w:name w:val="Signature"/>
-    <w:basedOn w:val="Normal"/>
+    <w:basedOn w:val="Standard"/>
     <w:semiHidden/>
     <w:rsid w:val="002A1EC4"/>
     <w:pPr>
       <w:ind w:left="4252"/>
     </w:pPr>
   </w:style>
-  <w:style w:type="paragraph" w:styleId="Subtitle">
+  <w:style w:type="paragraph" w:styleId="Untertitel">
     <w:name w:val="Subtitle"/>
-    <w:basedOn w:val="Normal"/>
+    <w:basedOn w:val="Standard"/>
     <w:rsid w:val="002A1EC4"/>
     <w:pPr>
       <w:spacing w:after="60"/>
@@ -13385,10 +13491,10 @@
       <w:sz w:val="24"/>
     </w:rPr>
   </w:style>
-  <w:style w:type="paragraph" w:styleId="TOC4">
+  <w:style w:type="paragraph" w:styleId="Verzeichnis4">
     <w:name w:val="toc 4"/>
-    <w:basedOn w:val="Normal"/>
-    <w:next w:val="Normal"/>
+    <w:basedOn w:val="Standard"/>
+    <w:next w:val="Standard"/>
     <w:autoRedefine/>
     <w:rsid w:val="005E7719"/>
     <w:pPr>
@@ -13401,10 +13507,10 @@
       <w:rFonts w:asciiTheme="minorHAnsi" w:hAnsiTheme="minorHAnsi"/>
     </w:rPr>
   </w:style>
-  <w:style w:type="paragraph" w:styleId="TOC5">
+  <w:style w:type="paragraph" w:styleId="Verzeichnis5">
     <w:name w:val="toc 5"/>
-    <w:basedOn w:val="Normal"/>
-    <w:next w:val="Normal"/>
+    <w:basedOn w:val="Standard"/>
+    <w:next w:val="Standard"/>
     <w:autoRedefine/>
     <w:rsid w:val="00B302A6"/>
     <w:pPr>
@@ -13417,10 +13523,10 @@
       <w:rFonts w:asciiTheme="minorHAnsi" w:hAnsiTheme="minorHAnsi"/>
     </w:rPr>
   </w:style>
-  <w:style w:type="paragraph" w:styleId="TOC6">
+  <w:style w:type="paragraph" w:styleId="Verzeichnis6">
     <w:name w:val="toc 6"/>
-    <w:basedOn w:val="Normal"/>
-    <w:next w:val="Normal"/>
+    <w:basedOn w:val="Standard"/>
+    <w:next w:val="Standard"/>
     <w:autoRedefine/>
     <w:rsid w:val="00B302A6"/>
     <w:pPr>
@@ -13433,10 +13539,10 @@
       <w:rFonts w:asciiTheme="minorHAnsi" w:hAnsiTheme="minorHAnsi"/>
     </w:rPr>
   </w:style>
-  <w:style w:type="paragraph" w:styleId="TOC7">
+  <w:style w:type="paragraph" w:styleId="Verzeichnis7">
     <w:name w:val="toc 7"/>
-    <w:basedOn w:val="Normal"/>
-    <w:next w:val="Normal"/>
+    <w:basedOn w:val="Standard"/>
+    <w:next w:val="Standard"/>
     <w:autoRedefine/>
     <w:semiHidden/>
     <w:rsid w:val="00454BA4"/>
@@ -13450,10 +13556,10 @@
       <w:rFonts w:asciiTheme="minorHAnsi" w:hAnsiTheme="minorHAnsi"/>
     </w:rPr>
   </w:style>
-  <w:style w:type="paragraph" w:styleId="TOC8">
+  <w:style w:type="paragraph" w:styleId="Verzeichnis8">
     <w:name w:val="toc 8"/>
-    <w:basedOn w:val="Normal"/>
-    <w:next w:val="Normal"/>
+    <w:basedOn w:val="Standard"/>
+    <w:next w:val="Standard"/>
     <w:autoRedefine/>
     <w:semiHidden/>
     <w:rsid w:val="00454BA4"/>
@@ -13467,10 +13573,10 @@
       <w:rFonts w:asciiTheme="minorHAnsi" w:hAnsiTheme="minorHAnsi"/>
     </w:rPr>
   </w:style>
-  <w:style w:type="paragraph" w:styleId="TOC9">
+  <w:style w:type="paragraph" w:styleId="Verzeichnis9">
     <w:name w:val="toc 9"/>
-    <w:basedOn w:val="Normal"/>
-    <w:next w:val="Normal"/>
+    <w:basedOn w:val="Standard"/>
+    <w:next w:val="Standard"/>
     <w:autoRedefine/>
     <w:semiHidden/>
     <w:rsid w:val="00454BA4"/>
@@ -13484,9 +13590,9 @@
       <w:rFonts w:asciiTheme="minorHAnsi" w:hAnsiTheme="minorHAnsi"/>
     </w:rPr>
   </w:style>
-  <w:style w:type="character" w:customStyle="1" w:styleId="List2Char">
-    <w:name w:val="List 2 Char"/>
-    <w:link w:val="List2"/>
+  <w:style w:type="character" w:customStyle="1" w:styleId="Liste2Zchn">
+    <w:name w:val="Liste 2 Zchn"/>
+    <w:link w:val="Liste2"/>
     <w:rsid w:val="0069293C"/>
     <w:rPr>
       <w:rFonts w:ascii="Arial" w:hAnsi="Arial"/>
@@ -13495,9 +13601,9 @@
       <w:lang w:val="de-DE" w:eastAsia="de-DE" w:bidi="ar-SA"/>
     </w:rPr>
   </w:style>
-  <w:style w:type="character" w:customStyle="1" w:styleId="ListChar">
-    <w:name w:val="List Char"/>
-    <w:link w:val="List"/>
+  <w:style w:type="character" w:customStyle="1" w:styleId="ListeZchn">
+    <w:name w:val="Liste Zchn"/>
+    <w:link w:val="Liste"/>
     <w:rsid w:val="0069293C"/>
     <w:rPr>
       <w:rFonts w:ascii="Arial" w:hAnsi="Arial"/>
@@ -13506,9 +13612,9 @@
       <w:lang w:val="de-DE" w:eastAsia="de-DE" w:bidi="ar-SA"/>
     </w:rPr>
   </w:style>
-  <w:style w:type="character" w:customStyle="1" w:styleId="List3Char">
-    <w:name w:val="List 3 Char"/>
-    <w:link w:val="List3"/>
+  <w:style w:type="character" w:customStyle="1" w:styleId="Liste3Zchn">
+    <w:name w:val="Liste 3 Zchn"/>
+    <w:link w:val="Liste3"/>
     <w:rsid w:val="0069293C"/>
     <w:rPr>
       <w:rFonts w:ascii="Arial" w:hAnsi="Arial"/>
@@ -13519,7 +13625,7 @@
   </w:style>
   <w:style w:type="paragraph" w:customStyle="1" w:styleId="Blocksatz">
     <w:name w:val="Blocksatz"/>
-    <w:basedOn w:val="Normal"/>
+    <w:basedOn w:val="Standard"/>
     <w:rsid w:val="00B302A6"/>
     <w:pPr>
       <w:jc w:val="both"/>
@@ -13527,8 +13633,8 @@
   </w:style>
   <w:style w:type="paragraph" w:customStyle="1" w:styleId="Index">
     <w:name w:val="Index"/>
-    <w:basedOn w:val="Normal"/>
-    <w:next w:val="Normal"/>
+    <w:basedOn w:val="Standard"/>
+    <w:next w:val="Standard"/>
     <w:rsid w:val="00272732"/>
     <w:pPr>
       <w:spacing w:before="240" w:after="60"/>
@@ -13540,12 +13646,12 @@
   </w:style>
   <w:style w:type="paragraph" w:customStyle="1" w:styleId="Anlage">
     <w:name w:val="Anlage"/>
-    <w:basedOn w:val="Normal"/>
+    <w:basedOn w:val="Standard"/>
     <w:rsid w:val="009C4459"/>
   </w:style>
-  <w:style w:type="paragraph" w:styleId="PlainText">
+  <w:style w:type="paragraph" w:styleId="NurText">
     <w:name w:val="Plain Text"/>
-    <w:basedOn w:val="Normal"/>
+    <w:basedOn w:val="Standard"/>
     <w:semiHidden/>
     <w:rsid w:val="00BC1BA6"/>
     <w:rPr>
@@ -13554,7 +13660,7 @@
   </w:style>
   <w:style w:type="numbering" w:styleId="111111">
     <w:name w:val="Outline List 2"/>
-    <w:basedOn w:val="NoList"/>
+    <w:basedOn w:val="KeineListe"/>
     <w:semiHidden/>
     <w:rsid w:val="00BC1BA6"/>
     <w:pPr>
@@ -13565,7 +13671,7 @@
   </w:style>
   <w:style w:type="paragraph" w:customStyle="1" w:styleId="Code">
     <w:name w:val="Code"/>
-    <w:basedOn w:val="Heading1"/>
+    <w:basedOn w:val="berschrift1"/>
     <w:link w:val="CodeZchn"/>
     <w:rsid w:val="003A3B15"/>
     <w:pPr>
@@ -13576,9 +13682,9 @@
       <w:sz w:val="20"/>
     </w:rPr>
   </w:style>
-  <w:style w:type="character" w:customStyle="1" w:styleId="Heading1Char">
-    <w:name w:val="Heading 1 Char"/>
-    <w:link w:val="Heading1"/>
+  <w:style w:type="character" w:customStyle="1" w:styleId="berschrift1Zchn">
+    <w:name w:val="Überschrift 1 Zchn"/>
+    <w:link w:val="berschrift1"/>
     <w:rsid w:val="00B91D02"/>
     <w:rPr>
       <w:rFonts w:ascii="Trebuchet MS" w:hAnsi="Trebuchet MS" w:cs="Arial"/>
@@ -13602,7 +13708,7 @@
   </w:style>
   <w:style w:type="paragraph" w:customStyle="1" w:styleId="Teilnehmer">
     <w:name w:val="Teilnehmer"/>
-    <w:basedOn w:val="Normal"/>
+    <w:basedOn w:val="Standard"/>
     <w:rsid w:val="00482593"/>
     <w:pPr>
       <w:spacing w:before="60" w:after="60"/>
@@ -13613,7 +13719,7 @@
   </w:style>
   <w:style w:type="paragraph" w:customStyle="1" w:styleId="Headerbody">
     <w:name w:val="Headerbody"/>
-    <w:basedOn w:val="Normal"/>
+    <w:basedOn w:val="Standard"/>
     <w:rsid w:val="00482593"/>
     <w:rPr>
       <w:sz w:val="16"/>
@@ -13621,7 +13727,7 @@
   </w:style>
   <w:style w:type="paragraph" w:customStyle="1" w:styleId="Versionsnummer">
     <w:name w:val="Versionsnummer"/>
-    <w:basedOn w:val="Normal"/>
+    <w:basedOn w:val="Standard"/>
     <w:qFormat/>
     <w:rsid w:val="003F2BE4"/>
     <w:rPr>
@@ -13631,9 +13737,9 @@
       <w:lang w:val="de-AT" w:eastAsia="en-US"/>
     </w:rPr>
   </w:style>
-  <w:style w:type="paragraph" w:styleId="BalloonText">
+  <w:style w:type="paragraph" w:styleId="Sprechblasentext">
     <w:name w:val="Balloon Text"/>
-    <w:basedOn w:val="Normal"/>
+    <w:basedOn w:val="Standard"/>
     <w:semiHidden/>
     <w:rsid w:val="008F5181"/>
     <w:rPr>
@@ -13644,7 +13750,7 @@
   </w:style>
   <w:style w:type="paragraph" w:customStyle="1" w:styleId="BetonterText">
     <w:name w:val="Betonter Text"/>
-    <w:basedOn w:val="Normal"/>
+    <w:basedOn w:val="Standard"/>
     <w:link w:val="BetonterTextZchn"/>
     <w:rsid w:val="00156E32"/>
     <w:rPr>
@@ -13664,12 +13770,12 @@
   </w:style>
   <w:style w:type="paragraph" w:customStyle="1" w:styleId="Standardklein">
     <w:name w:val="Standard klein"/>
-    <w:basedOn w:val="Normal"/>
+    <w:basedOn w:val="Standard"/>
     <w:rsid w:val="005029CC"/>
   </w:style>
-  <w:style w:type="character" w:customStyle="1" w:styleId="Heading2Char">
-    <w:name w:val="Heading 2 Char"/>
-    <w:link w:val="Heading2"/>
+  <w:style w:type="character" w:customStyle="1" w:styleId="berschrift2Zchn">
+    <w:name w:val="Überschrift 2 Zchn"/>
+    <w:link w:val="berschrift2"/>
     <w:rsid w:val="00957E4A"/>
     <w:rPr>
       <w:rFonts w:ascii="Trebuchet MS" w:hAnsi="Trebuchet MS" w:cs="Arial"/>
@@ -13680,9 +13786,9 @@
       <w:lang w:eastAsia="de-DE"/>
     </w:rPr>
   </w:style>
-  <w:style w:type="paragraph" w:styleId="ListParagraph">
+  <w:style w:type="paragraph" w:styleId="Listenabsatz">
     <w:name w:val="List Paragraph"/>
-    <w:basedOn w:val="Normal"/>
+    <w:basedOn w:val="Standard"/>
     <w:autoRedefine/>
     <w:uiPriority w:val="34"/>
     <w:qFormat/>
@@ -13700,17 +13806,17 @@
   </w:style>
   <w:style w:type="paragraph" w:customStyle="1" w:styleId="Explanation">
     <w:name w:val="Explanation"/>
-    <w:basedOn w:val="Normal"/>
+    <w:basedOn w:val="Standard"/>
     <w:qFormat/>
     <w:rsid w:val="00E91055"/>
     <w:rPr>
       <w:color w:val="A6A6A6" w:themeColor="background1" w:themeShade="A6"/>
     </w:rPr>
   </w:style>
-  <w:style w:type="character" w:customStyle="1" w:styleId="CommentTextChar">
-    <w:name w:val="Comment Text Char"/>
-    <w:basedOn w:val="DefaultParagraphFont"/>
-    <w:link w:val="CommentText"/>
+  <w:style w:type="character" w:customStyle="1" w:styleId="KommentartextZchn">
+    <w:name w:val="Kommentartext Zchn"/>
+    <w:basedOn w:val="Absatz-Standardschriftart"/>
+    <w:link w:val="Kommentartext"/>
     <w:rsid w:val="00781C91"/>
     <w:rPr>
       <w:rFonts w:ascii="Verdana" w:hAnsi="Verdana"/>
@@ -13720,7 +13826,7 @@
   </w:style>
   <w:style w:type="paragraph" w:customStyle="1" w:styleId="Aufzhlung2">
     <w:name w:val="Aufzählung2"/>
-    <w:basedOn w:val="ListBullet"/>
+    <w:basedOn w:val="Aufzhlungszeichen"/>
     <w:qFormat/>
     <w:rsid w:val="00FD08EA"/>
     <w:pPr>
@@ -13758,10 +13864,10 @@
       <w:lang w:val="de-AT" w:eastAsia="de-AT"/>
     </w:rPr>
   </w:style>
-  <w:style w:type="paragraph" w:styleId="Caption">
+  <w:style w:type="paragraph" w:styleId="Beschriftung">
     <w:name w:val="caption"/>
-    <w:basedOn w:val="Normal"/>
-    <w:next w:val="Normal"/>
+    <w:basedOn w:val="Standard"/>
+    <w:next w:val="Standard"/>
     <w:uiPriority w:val="35"/>
     <w:unhideWhenUsed/>
     <w:qFormat/>
@@ -13781,7 +13887,7 @@
   </w:style>
   <w:style w:type="paragraph" w:customStyle="1" w:styleId="paragraph">
     <w:name w:val="paragraph"/>
-    <w:basedOn w:val="Normal"/>
+    <w:basedOn w:val="Standard"/>
     <w:rsid w:val="00B523E0"/>
     <w:pPr>
       <w:spacing w:before="100" w:beforeAutospacing="1" w:after="100" w:afterAutospacing="1" w:line="240" w:lineRule="auto"/>
@@ -13795,17 +13901,17 @@
   </w:style>
   <w:style w:type="character" w:customStyle="1" w:styleId="normaltextrun">
     <w:name w:val="normaltextrun"/>
-    <w:basedOn w:val="DefaultParagraphFont"/>
+    <w:basedOn w:val="Absatz-Standardschriftart"/>
     <w:rsid w:val="00B523E0"/>
   </w:style>
   <w:style w:type="character" w:customStyle="1" w:styleId="eop">
     <w:name w:val="eop"/>
-    <w:basedOn w:val="DefaultParagraphFont"/>
+    <w:basedOn w:val="Absatz-Standardschriftart"/>
     <w:rsid w:val="00B523E0"/>
   </w:style>
-  <w:style w:type="character" w:styleId="UnresolvedMention">
+  <w:style w:type="character" w:styleId="NichtaufgelsteErwhnung">
     <w:name w:val="Unresolved Mention"/>
-    <w:basedOn w:val="DefaultParagraphFont"/>
+    <w:basedOn w:val="Absatz-Standardschriftart"/>
     <w:uiPriority w:val="99"/>
     <w:semiHidden/>
     <w:unhideWhenUsed/>
@@ -14153,19 +14259,6 @@
 </file>
 
 <file path=customXml/item2.xml><?xml version="1.0" encoding="utf-8"?>
-<b:Sources xmlns:b="http://schemas.openxmlformats.org/officeDocument/2006/bibliography" xmlns="http://schemas.openxmlformats.org/officeDocument/2006/bibliography" SelectedStyle="/APA.XSL" StyleName="APA"/>
-</file>
-
-<file path=customXml/item3.xml><?xml version="1.0" encoding="utf-8"?>
-<?mso-contentType ?>
-<FormTemplates xmlns="http://schemas.microsoft.com/sharepoint/v3/contenttype/forms">
-  <Display>DocumentLibraryForm</Display>
-  <Edit>DocumentLibraryForm</Edit>
-  <New>DocumentLibraryForm</New>
-</FormTemplates>
-</file>
-
-<file path=customXml/item4.xml><?xml version="1.0" encoding="utf-8"?>
 <ct:contentTypeSchema xmlns:ct="http://schemas.microsoft.com/office/2006/metadata/contentType" xmlns:ma="http://schemas.microsoft.com/office/2006/metadata/properties/metaAttributes" ct:_="" ma:_="" ma:contentTypeName="Dokument" ma:contentTypeID="0x0101002DD8B84870093D45A1F627AF5F523CB3" ma:contentTypeVersion="4" ma:contentTypeDescription="Ein neues Dokument erstellen." ma:contentTypeScope="" ma:versionID="287c87413a1dfec1f046faa5030e3c6d">
   <xsd:schema xmlns:xsd="http://www.w3.org/2001/XMLSchema" xmlns:xs="http://www.w3.org/2001/XMLSchema" xmlns:p="http://schemas.microsoft.com/office/2006/metadata/properties" xmlns:ns2="fb7a9a7d-d11a-437a-bff1-65e6831d4549" xmlns:ns3="823a0d5d-eee2-46e1-886f-9d67e05c6d43" targetNamespace="http://schemas.microsoft.com/office/2006/metadata/properties" ma:root="true" ma:fieldsID="8c1afc4f0e30aa4a1384e34c2d62c556" ns2:_="" ns3:_="">
     <xsd:import namespace="fb7a9a7d-d11a-437a-bff1-65e6831d4549"/>
@@ -14330,6 +14423,19 @@
 </ct:contentTypeSchema>
 </file>
 
+<file path=customXml/item3.xml><?xml version="1.0" encoding="utf-8"?>
+<?mso-contentType ?>
+<FormTemplates xmlns="http://schemas.microsoft.com/sharepoint/v3/contenttype/forms">
+  <Display>DocumentLibraryForm</Display>
+  <Edit>DocumentLibraryForm</Edit>
+  <New>DocumentLibraryForm</New>
+</FormTemplates>
+</file>
+
+<file path=customXml/item4.xml><?xml version="1.0" encoding="utf-8"?>
+<b:Sources xmlns:b="http://schemas.openxmlformats.org/officeDocument/2006/bibliography" xmlns="http://schemas.openxmlformats.org/officeDocument/2006/bibliography" SelectedStyle="/APA.XSL" StyleName="APA"/>
+</file>
+
 <file path=customXml/itemProps1.xml><?xml version="1.0" encoding="utf-8"?>
 <ds:datastoreItem xmlns:ds="http://schemas.openxmlformats.org/officeDocument/2006/customXml" ds:itemID="{035E5313-2B75-422D-86EF-3786A2364D2E}">
   <ds:schemaRefs>
@@ -14341,22 +14447,6 @@
 </file>
 
 <file path=customXml/itemProps2.xml><?xml version="1.0" encoding="utf-8"?>
-<ds:datastoreItem xmlns:ds="http://schemas.openxmlformats.org/officeDocument/2006/customXml" ds:itemID="{10A2AC34-C8A0-42DD-9869-449672D7349C}">
-  <ds:schemaRefs>
-    <ds:schemaRef ds:uri="http://schemas.openxmlformats.org/officeDocument/2006/bibliography"/>
-  </ds:schemaRefs>
-</ds:datastoreItem>
-</file>
-
-<file path=customXml/itemProps3.xml><?xml version="1.0" encoding="utf-8"?>
-<ds:datastoreItem xmlns:ds="http://schemas.openxmlformats.org/officeDocument/2006/customXml" ds:itemID="{CC7BDB5C-171A-493F-8A79-25F72D88F79C}">
-  <ds:schemaRefs>
-    <ds:schemaRef ds:uri="http://schemas.microsoft.com/sharepoint/v3/contenttype/forms"/>
-  </ds:schemaRefs>
-</ds:datastoreItem>
-</file>
-
-<file path=customXml/itemProps4.xml><?xml version="1.0" encoding="utf-8"?>
 <ds:datastoreItem xmlns:ds="http://schemas.openxmlformats.org/officeDocument/2006/customXml" ds:itemID="{F2742EF3-5AA3-445E-A5FC-A31B84AAE92B}">
   <ds:schemaRefs>
     <ds:schemaRef ds:uri="http://schemas.microsoft.com/office/2006/metadata/contentType"/>
@@ -14373,4 +14463,20 @@
     <ds:schemaRef ds:uri="http://schemas.microsoft.com/internal/obd"/>
   </ds:schemaRefs>
 </ds:datastoreItem>
+</file>
+
+<file path=customXml/itemProps3.xml><?xml version="1.0" encoding="utf-8"?>
+<ds:datastoreItem xmlns:ds="http://schemas.openxmlformats.org/officeDocument/2006/customXml" ds:itemID="{CC7BDB5C-171A-493F-8A79-25F72D88F79C}">
+  <ds:schemaRefs>
+    <ds:schemaRef ds:uri="http://schemas.microsoft.com/sharepoint/v3/contenttype/forms"/>
+  </ds:schemaRefs>
+</ds:datastoreItem>
+</file>
+
+<file path=customXml/itemProps4.xml><?xml version="1.0" encoding="utf-8"?>
+<ds:datastoreItem xmlns:ds="http://schemas.openxmlformats.org/officeDocument/2006/customXml" ds:itemID="{10A2AC34-C8A0-42DD-9869-449672D7349C}">
+  <ds:schemaRefs>
+    <ds:schemaRef ds:uri="http://schemas.openxmlformats.org/officeDocument/2006/bibliography"/>
+  </ds:schemaRefs>
+</ds:datastoreItem>
 </file>
</xml_diff>